<commit_message>
NOOB - novas alteracoes
</commit_message>
<xml_diff>
--- a/Manual Técnico.docx
+++ b/Manual Técnico.docx
@@ -2267,27 +2267,14 @@
       <w:r>
         <w:t xml:space="preserve">Tabela </w:t>
       </w:r>
-      <w:r>
-        <w:fldChar w:fldCharType="begin"/>
-      </w:r>
-      <w:r>
-        <w:instrText xml:space="preserve"> SEQ Tabela \* ARABIC </w:instrText>
-      </w:r>
-      <w:r>
-        <w:fldChar w:fldCharType="separate"/>
-      </w:r>
-      <w:r>
-        <w:rPr>
-          <w:noProof/>
-        </w:rPr>
-        <w:t>1</w:t>
-      </w:r>
-      <w:r>
-        <w:rPr>
-          <w:noProof/>
-        </w:rPr>
-        <w:fldChar w:fldCharType="end"/>
-      </w:r>
+      <w:fldSimple w:instr=" SEQ Tabela \* ARABIC ">
+        <w:r>
+          <w:rPr>
+            <w:noProof/>
+          </w:rPr>
+          <w:t>1</w:t>
+        </w:r>
+      </w:fldSimple>
       <w:r>
         <w:t xml:space="preserve"> Softwares utilizados</w:t>
       </w:r>
@@ -2468,27 +2455,14 @@
       <w:r>
         <w:t xml:space="preserve">Tabela </w:t>
       </w:r>
-      <w:r>
-        <w:fldChar w:fldCharType="begin"/>
-      </w:r>
-      <w:r>
-        <w:instrText xml:space="preserve"> SEQ Tabela \* ARABIC </w:instrText>
-      </w:r>
-      <w:r>
-        <w:fldChar w:fldCharType="separate"/>
-      </w:r>
-      <w:r>
-        <w:rPr>
-          <w:noProof/>
-        </w:rPr>
-        <w:t>2</w:t>
-      </w:r>
-      <w:r>
-        <w:rPr>
-          <w:noProof/>
-        </w:rPr>
-        <w:fldChar w:fldCharType="end"/>
-      </w:r>
+      <w:fldSimple w:instr=" SEQ Tabela \* ARABIC ">
+        <w:r>
+          <w:rPr>
+            <w:noProof/>
+          </w:rPr>
+          <w:t>2</w:t>
+        </w:r>
+      </w:fldSimple>
       <w:r>
         <w:t xml:space="preserve"> Requisitos mínimos software</w:t>
       </w:r>
@@ -4793,13 +4767,7 @@
               <w:cnfStyle w:val="000000000000" w:firstRow="0" w:lastRow="0" w:firstColumn="0" w:lastColumn="0" w:oddVBand="0" w:evenVBand="0" w:oddHBand="0" w:evenHBand="0" w:firstRowFirstColumn="0" w:firstRowLastColumn="0" w:lastRowFirstColumn="0" w:lastRowLastColumn="0"/>
             </w:pPr>
             <w:r>
-              <w:t xml:space="preserve">Permite procurar a </w:t>
-            </w:r>
-            <w:r>
-              <w:t>solução</w:t>
-            </w:r>
-            <w:r>
-              <w:t xml:space="preserve"> de um problema usando procura no espaço de estados. A partir de um estado inicial,</w:t>
+              <w:t>Permite procurar a solução de um problema usando procura no espaço de estados. A partir de um estado inicial,</w:t>
             </w:r>
           </w:p>
           <w:p>
@@ -6039,27 +6007,14 @@
       <w:r>
         <w:t xml:space="preserve">Ilustração </w:t>
       </w:r>
-      <w:r>
-        <w:fldChar w:fldCharType="begin"/>
-      </w:r>
-      <w:r>
-        <w:instrText xml:space="preserve"> SEQ Ilustração \* ARABIC </w:instrText>
-      </w:r>
-      <w:r>
-        <w:fldChar w:fldCharType="separate"/>
-      </w:r>
-      <w:r>
-        <w:rPr>
-          <w:noProof/>
-        </w:rPr>
-        <w:t>1</w:t>
-      </w:r>
-      <w:r>
-        <w:rPr>
-          <w:noProof/>
-        </w:rPr>
-        <w:fldChar w:fldCharType="end"/>
-      </w:r>
+      <w:fldSimple w:instr=" SEQ Ilustração \* ARABIC ">
+        <w:r>
+          <w:rPr>
+            <w:noProof/>
+          </w:rPr>
+          <w:t>1</w:t>
+        </w:r>
+      </w:fldSimple>
       <w:r>
         <w:t xml:space="preserve"> DIagrama sequências da interação inicial</w:t>
       </w:r>
@@ -10059,7 +10014,11 @@
           </mc:Choice>
           <mc:Fallback>
             <w:pict>
-              <v:shape w14:anchorId="4054D283" id="_x0000_s1028" type="#_x0000_t202" style="position:absolute;margin-left:.5pt;margin-top:34.4pt;width:419.75pt;height:93.05pt;z-index:251663360;visibility:visible;mso-wrap-style:square;mso-width-percent:0;mso-height-percent:0;mso-wrap-distance-left:9pt;mso-wrap-distance-top:3.6pt;mso-wrap-distance-right:9pt;mso-wrap-distance-bottom:3.6pt;mso-position-horizontal:absolute;mso-position-horizontal-relative:text;mso-position-vertical:absolute;mso-position-vertical-relative:text;mso-width-percent:0;mso-height-percent:0;mso-width-relative:margin;mso-height-relative:margin;v-text-anchor:top" o:gfxdata="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" fillcolor="#bfbfbf [2412]" strokecolor="#bfbfbf [2412]">
+              <v:shapetype w14:anchorId="4054D283" id="_x0000_t202" coordsize="21600,21600" o:spt="202" path="m,l,21600r21600,l21600,xe">
+                <v:stroke joinstyle="miter"/>
+                <v:path gradientshapeok="t" o:connecttype="rect"/>
+              </v:shapetype>
+              <v:shape id="_x0000_s1028" type="#_x0000_t202" style="position:absolute;margin-left:.5pt;margin-top:34.4pt;width:419.75pt;height:93.05pt;z-index:251663360;visibility:visible;mso-wrap-style:square;mso-width-percent:0;mso-height-percent:0;mso-wrap-distance-left:9pt;mso-wrap-distance-top:3.6pt;mso-wrap-distance-right:9pt;mso-wrap-distance-bottom:3.6pt;mso-position-horizontal:absolute;mso-position-horizontal-relative:text;mso-position-vertical:absolute;mso-position-vertical-relative:text;mso-width-percent:0;mso-height-percent:0;mso-width-relative:margin;mso-height-relative:margin;v-text-anchor:top" o:gfxdata="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" fillcolor="#bfbfbf [2412]" strokecolor="#bfbfbf [2412]">
                 <v:textbox>
                   <w:txbxContent>
                     <w:p>
@@ -12691,27 +12650,14 @@
       <w:r>
         <w:t xml:space="preserve">Tabela </w:t>
       </w:r>
-      <w:r>
-        <w:fldChar w:fldCharType="begin"/>
-      </w:r>
-      <w:r>
-        <w:instrText xml:space="preserve"> SEQ Tabela \* ARABIC </w:instrText>
-      </w:r>
-      <w:r>
-        <w:fldChar w:fldCharType="separate"/>
-      </w:r>
-      <w:r>
-        <w:rPr>
-          <w:noProof/>
-        </w:rPr>
-        <w:t>3</w:t>
-      </w:r>
-      <w:r>
-        <w:rPr>
-          <w:noProof/>
-        </w:rPr>
-        <w:fldChar w:fldCharType="end"/>
-      </w:r>
+      <w:fldSimple w:instr=" SEQ Tabela \* ARABIC ">
+        <w:r>
+          <w:rPr>
+            <w:noProof/>
+          </w:rPr>
+          <w:t>3</w:t>
+        </w:r>
+      </w:fldSimple>
       <w:r>
         <w:t xml:space="preserve"> Quadro comparativo dos resultados</w:t>
       </w:r>
@@ -13427,14 +13373,11 @@
     </w:tbl>
     <w:p/>
     <w:p>
-      <w:r>
-        <w:t xml:space="preserve">Podemos concluir que, de um modo geral, </w:t>
-      </w:r>
-      <w:r>
-        <w:t>esta procura acaba por ser eficaz pois consegue resolver os problemas</w:t>
-      </w:r>
-      <w:r>
-        <w:t xml:space="preserve"> num curto tempo (&lt; 1 segundo) como mostra a </w:t>
+      <w:pPr>
+        <w:ind w:left="1416" w:hanging="1416"/>
+      </w:pPr>
+      <w:r>
+        <w:t xml:space="preserve">Este quadro apresenta os tempos de execução dos exemplos acima mostrados na </w:t>
       </w:r>
       <w:r>
         <w:fldChar w:fldCharType="begin"/>
@@ -13461,33 +13404,11 @@
         <w:fldChar w:fldCharType="end"/>
       </w:r>
       <w:r>
-        <w:t xml:space="preserve">. Também temos que ter em atenção que o tempo que está a ser apresentado tem como base os </w:t>
-      </w:r>
-      <w:r>
-        <w:fldChar w:fldCharType="begin"/>
-      </w:r>
-      <w:r>
-        <w:instrText xml:space="preserve"> REF _Ref469689746 \h </w:instrText>
-      </w:r>
-      <w:r>
-        <w:fldChar w:fldCharType="separate"/>
-      </w:r>
-      <w:r>
-        <w:t>Resultados</w:t>
-      </w:r>
-      <w:r>
-        <w:fldChar w:fldCharType="end"/>
-      </w:r>
-      <w:r>
-        <w:t>, poderá existir variações do valor temporal ao utilizar outros dados.</w:t>
-      </w:r>
-    </w:p>
-    <w:p>
-      <w:pPr>
-        <w:rPr>
-          <w:u w:val="single"/>
-        </w:rPr>
-      </w:pPr>
+        <w:t>.</w:t>
+      </w:r>
+      <w:r>
+        <w:t xml:space="preserve"> Para estes casos a procura foi, de alguma forma, eficiente, mas é denotar que poderá variar o tempo de execução consoante os dados que escolhemos, isto por causa da otimização do código deste projeto.</w:t>
+      </w:r>
     </w:p>
     <w:p>
       <w:pPr>
@@ -13533,14 +13454,7 @@
           <w:rFonts w:cstheme="minorHAnsi"/>
           <w:color w:val="000000"/>
         </w:rPr>
-        <w:t xml:space="preserve"> está intencionalmente limitado de modo a evitar os chamados “crashes” com outros programas</w:t>
-      </w:r>
-      <w:r>
-        <w:rPr>
-          <w:rFonts w:cstheme="minorHAnsi"/>
-          <w:color w:val="000000"/>
-        </w:rPr>
-        <w:t>.</w:t>
+        <w:t xml:space="preserve"> está intencionalmente limitado de modo a evitar os chamados “crashes” com outros programas.</w:t>
       </w:r>
     </w:p>
     <w:p/>
@@ -13677,10 +13591,7 @@
         <w:t xml:space="preserve"> </w:t>
       </w:r>
       <w:r>
-        <w:t xml:space="preserve">Disponível em </w:t>
-      </w:r>
-      <w:r>
-        <w:t xml:space="preserve"> </w:t>
+        <w:t xml:space="preserve">Disponível em  </w:t>
       </w:r>
       <w:hyperlink r:id="rId13" w:history="1">
         <w:r>
@@ -13853,10 +13764,7 @@
         <w:t xml:space="preserve"> </w:t>
       </w:r>
       <w:r>
-        <w:t xml:space="preserve">Disponível em </w:t>
-      </w:r>
-      <w:r>
-        <w:t xml:space="preserve"> </w:t>
+        <w:t xml:space="preserve">Disponível em  </w:t>
       </w:r>
       <w:hyperlink r:id="rId17" w:history="1">
         <w:r>
@@ -13925,19 +13833,17 @@
         <w:lastRenderedPageBreak/>
         <w:t>Anexos</w:t>
       </w:r>
-      <w:bookmarkStart w:id="31" w:name="_GoBack"/>
       <w:bookmarkEnd w:id="30"/>
-      <w:bookmarkEnd w:id="31"/>
     </w:p>
     <w:p>
       <w:pPr>
         <w:pStyle w:val="Cabealho2"/>
       </w:pPr>
-      <w:bookmarkStart w:id="32" w:name="_Toc469791120"/>
+      <w:bookmarkStart w:id="31" w:name="_Toc469791120"/>
       <w:r>
         <w:t>Puzzle.Lisp</w:t>
       </w:r>
-      <w:bookmarkEnd w:id="32"/>
+      <w:bookmarkEnd w:id="31"/>
     </w:p>
     <w:p>
       <w:r>
@@ -14232,6 +14138,7 @@
     </w:p>
     <w:p>
       <w:r>
+        <w:lastRenderedPageBreak/>
         <w:t>(defun inserir-arco-na-posicao-aux (linha coluna lista) "Insere um arco (representado pelo valor [T]) numa lista que representa o conjunto de arcos dum tabuleiro. A posição representada pela linha e a coluna de destino são valores inteiros passados como argumentos"</w:t>
       </w:r>
     </w:p>
@@ -14420,6 +14327,7 @@
     </w:p>
     <w:p>
       <w:r>
+        <w:lastRenderedPageBreak/>
         <w:tab/>
       </w:r>
       <w:r>
@@ -14648,6 +14556,7 @@
     </w:p>
     <w:p>
       <w:r>
+        <w:lastRenderedPageBreak/>
         <w:tab/>
         <w:t>(get-dimensao-aux (car (get-arcos-verticais tabuleiro)))</w:t>
       </w:r>
@@ -14831,6 +14740,7 @@
     </w:p>
     <w:p>
       <w:r>
+        <w:lastRenderedPageBreak/>
         <w:tab/>
       </w:r>
       <w:r>
@@ -15658,6 +15568,7 @@
     <w:p/>
     <w:p>
       <w:r>
+        <w:lastRenderedPageBreak/>
         <w:t>;; Solução</w:t>
       </w:r>
     </w:p>
@@ -15737,11 +15648,11 @@
       <w:pPr>
         <w:pStyle w:val="Cabealho2"/>
       </w:pPr>
-      <w:bookmarkStart w:id="33" w:name="_Toc469791121"/>
+      <w:bookmarkStart w:id="32" w:name="_Toc469791121"/>
       <w:r>
         <w:t>Procura.Lisp</w:t>
       </w:r>
-      <w:bookmarkEnd w:id="33"/>
+      <w:bookmarkEnd w:id="32"/>
     </w:p>
     <w:p>
       <w:r>
@@ -15882,6 +15793,7 @@
     </w:p>
     <w:p>
       <w:r>
+        <w:lastRenderedPageBreak/>
         <w:tab/>
       </w:r>
       <w:r>
@@ -16383,6 +16295,7 @@
     </w:p>
     <w:p>
       <w:r>
+        <w:lastRenderedPageBreak/>
         <w:tab/>
       </w:r>
       <w:r>
@@ -16822,6 +16735,7 @@
     </w:p>
     <w:p>
       <w:r>
+        <w:lastRenderedPageBreak/>
         <w:t>)</w:t>
       </w:r>
     </w:p>
@@ -17006,6 +16920,7 @@
     </w:p>
     <w:p>
       <w:r>
+        <w:lastRenderedPageBreak/>
         <w:tab/>
       </w:r>
       <w:r>
@@ -17327,6 +17242,7 @@
     </w:p>
     <w:p>
       <w:r>
+        <w:lastRenderedPageBreak/>
         <w:t>)</w:t>
       </w:r>
     </w:p>
@@ -17790,6 +17706,7 @@
     </w:p>
     <w:p>
       <w:r>
+        <w:lastRenderedPageBreak/>
         <w:t xml:space="preserve"> (defun existep (no lista-nos algoritmo)"Retorna verdadeiro se o nó existir na lista.Para o algoritmo dfs,o conceito de nó repetido é particular."</w:t>
       </w:r>
     </w:p>
@@ -18171,11 +18088,12 @@
       <w:pPr>
         <w:pStyle w:val="Cabealho2"/>
       </w:pPr>
-      <w:bookmarkStart w:id="34" w:name="_Toc469791122"/>
-      <w:r>
+      <w:bookmarkStart w:id="33" w:name="_Toc469791122"/>
+      <w:r>
+        <w:lastRenderedPageBreak/>
         <w:t>Projeto.Lisp</w:t>
       </w:r>
-      <w:bookmarkEnd w:id="34"/>
+      <w:bookmarkEnd w:id="33"/>
     </w:p>
     <w:p/>
     <w:p>
@@ -18295,64 +18213,23 @@
       </w:r>
     </w:p>
     <w:p>
-      <w:pPr>
-        <w:rPr>
-          <w:lang w:val="en-US"/>
-        </w:rPr>
-      </w:pPr>
-      <w:r>
-        <w:t xml:space="preserve">        </w:t>
-      </w:r>
-      <w:r>
-        <w:rPr>
-          <w:lang w:val="en-US"/>
-        </w:rPr>
-        <w:t>(format nil (read-line))</w:t>
-      </w:r>
-    </w:p>
-    <w:p>
-      <w:pPr>
-        <w:rPr>
-          <w:lang w:val="en-US"/>
-        </w:rPr>
-      </w:pPr>
-      <w:r>
-        <w:rPr>
-          <w:lang w:val="en-US"/>
-        </w:rPr>
+      <w:r>
+        <w:t xml:space="preserve">        (format nil (read-line))</w:t>
+      </w:r>
+    </w:p>
+    <w:p>
+      <w:r>
         <w:t xml:space="preserve">    )</w:t>
       </w:r>
     </w:p>
     <w:p>
-      <w:pPr>
-        <w:rPr>
-          <w:lang w:val="en-US"/>
-        </w:rPr>
-      </w:pPr>
-      <w:r>
-        <w:rPr>
-          <w:lang w:val="en-US"/>
-        </w:rPr>
+      <w:r>
         <w:t>)</w:t>
       </w:r>
     </w:p>
-    <w:p>
-      <w:pPr>
-        <w:rPr>
-          <w:lang w:val="en-US"/>
-        </w:rPr>
-      </w:pPr>
-    </w:p>
-    <w:p>
-      <w:pPr>
-        <w:rPr>
-          <w:lang w:val="en-US"/>
-        </w:rPr>
-      </w:pPr>
-      <w:r>
-        <w:rPr>
-          <w:lang w:val="en-US"/>
-        </w:rPr>
+    <w:p/>
+    <w:p>
+      <w:r>
         <w:t>;;load-files ()</w:t>
       </w:r>
     </w:p>
@@ -18378,6 +18255,7 @@
     </w:p>
     <w:p>
       <w:r>
+        <w:lastRenderedPageBreak/>
         <w:t xml:space="preserve">                    (load (concatenate 'string caminho "\\puzzle.ofasl")) </w:t>
       </w:r>
     </w:p>
@@ -18504,38 +18382,23 @@
         <w:tab/>
         <w:t>(format t "~%&gt;|            2. Regras do Jogo                        |")</w:t>
       </w:r>
-    </w:p>
-    <w:p>
-      <w:r>
-        <w:tab/>
-      </w:r>
-      <w:r>
-        <w:tab/>
-      </w:r>
-      <w:r>
-        <w:tab/>
-        <w:t xml:space="preserve">(format t "~%&gt;|            3. Exemplo Puzzle                        |")  </w:t>
-      </w:r>
-      <w:r>
-        <w:tab/>
-      </w:r>
-      <w:r>
-        <w:tab/>
-      </w:r>
-      <w:r>
-        <w:tab/>
-      </w:r>
-    </w:p>
-    <w:p>
-      <w:r>
-        <w:tab/>
-      </w:r>
-      <w:r>
-        <w:tab/>
-      </w:r>
-      <w:r>
-        <w:tab/>
-        <w:t>(format t "~%&gt;|            4. Sair                                  |")</w:t>
+      <w:r>
+        <w:tab/>
+      </w:r>
+      <w:r>
+        <w:tab/>
+      </w:r>
+    </w:p>
+    <w:p>
+      <w:r>
+        <w:tab/>
+      </w:r>
+      <w:r>
+        <w:tab/>
+      </w:r>
+      <w:r>
+        <w:tab/>
+        <w:t>(format t "~%&gt;|            3. Sair                                  |")</w:t>
       </w:r>
     </w:p>
     <w:p>
@@ -18755,98 +18618,53 @@
         <w:tab/>
         <w:t>((= opcao 2) (regras-jogo))</w:t>
       </w:r>
-    </w:p>
-    <w:p>
-      <w:r>
-        <w:tab/>
-      </w:r>
-      <w:r>
-        <w:tab/>
-      </w:r>
-      <w:r>
-        <w:tab/>
-      </w:r>
-      <w:r>
-        <w:tab/>
-      </w:r>
-      <w:r>
-        <w:tab/>
-      </w:r>
-      <w:r>
-        <w:tab/>
-      </w:r>
-      <w:r>
-        <w:tab/>
-      </w:r>
-      <w:r>
-        <w:tab/>
-      </w:r>
-      <w:r>
-        <w:tab/>
-      </w:r>
-      <w:r>
-        <w:tab/>
-      </w:r>
-      <w:r>
-        <w:tab/>
-      </w:r>
-      <w:r>
-        <w:tab/>
-      </w:r>
-      <w:r>
-        <w:tab/>
-      </w:r>
-      <w:r>
-        <w:tab/>
-        <w:t>((= opcao 3) (imprime-tabuleiro))</w:t>
-      </w:r>
-      <w:r>
-        <w:tab/>
-      </w:r>
-    </w:p>
-    <w:p>
-      <w:r>
-        <w:tab/>
-      </w:r>
-      <w:r>
-        <w:tab/>
-      </w:r>
-      <w:r>
-        <w:tab/>
-      </w:r>
-      <w:r>
-        <w:tab/>
-      </w:r>
-      <w:r>
-        <w:tab/>
-      </w:r>
-      <w:r>
-        <w:tab/>
-      </w:r>
-      <w:r>
-        <w:tab/>
-      </w:r>
-      <w:r>
-        <w:tab/>
-      </w:r>
-      <w:r>
-        <w:tab/>
-      </w:r>
-      <w:r>
-        <w:tab/>
-      </w:r>
-      <w:r>
-        <w:tab/>
-      </w:r>
-      <w:r>
-        <w:tab/>
-      </w:r>
-      <w:r>
-        <w:tab/>
-      </w:r>
-      <w:r>
-        <w:tab/>
-        <w:t>((= opcao 4) (progn (format t "PROGRAMA TERMINADO")) (return))</w:t>
+      <w:r>
+        <w:tab/>
+      </w:r>
+    </w:p>
+    <w:p>
+      <w:r>
+        <w:tab/>
+      </w:r>
+      <w:r>
+        <w:tab/>
+      </w:r>
+      <w:r>
+        <w:tab/>
+      </w:r>
+      <w:r>
+        <w:tab/>
+      </w:r>
+      <w:r>
+        <w:tab/>
+      </w:r>
+      <w:r>
+        <w:tab/>
+      </w:r>
+      <w:r>
+        <w:tab/>
+      </w:r>
+      <w:r>
+        <w:tab/>
+      </w:r>
+      <w:r>
+        <w:tab/>
+      </w:r>
+      <w:r>
+        <w:tab/>
+      </w:r>
+      <w:r>
+        <w:tab/>
+      </w:r>
+      <w:r>
+        <w:tab/>
+      </w:r>
+      <w:r>
+        <w:tab/>
+      </w:r>
+      <w:r>
+        <w:tab/>
+        <w:t>((= opcao 3) (progn (format t "PROGRAMA TERMINADO")) (return))</w:t>
       </w:r>
     </w:p>
     <w:p>
@@ -18911,6 +18729,7 @@
     </w:p>
     <w:p>
       <w:r>
+        <w:lastRenderedPageBreak/>
         <w:tab/>
       </w:r>
       <w:r>
@@ -19482,6 +19301,7 @@
     </w:p>
     <w:p>
       <w:r>
+        <w:lastRenderedPageBreak/>
         <w:tab/>
       </w:r>
       <w:r>
@@ -19854,109 +19674,60 @@
       </w:r>
     </w:p>
     <w:p>
-      <w:pPr>
-        <w:rPr>
-          <w:lang w:val="en-US"/>
-        </w:rPr>
-      </w:pPr>
-      <w:r>
-        <w:tab/>
-      </w:r>
-      <w:r>
-        <w:tab/>
-      </w:r>
-      <w:r>
-        <w:tab/>
-      </w:r>
-      <w:r>
-        <w:tab/>
-      </w:r>
-      <w:r>
-        <w:tab/>
-      </w:r>
-      <w:r>
-        <w:rPr>
-          <w:lang w:val="en-US"/>
-        </w:rPr>
+      <w:r>
+        <w:lastRenderedPageBreak/>
+        <w:tab/>
+      </w:r>
+      <w:r>
+        <w:tab/>
+      </w:r>
+      <w:r>
+        <w:tab/>
+      </w:r>
+      <w:r>
+        <w:tab/>
+      </w:r>
+      <w:r>
+        <w:tab/>
         <w:t>(with-open-file (ficheiro (concatenate 'string caminho "\\problemas.dat") :direction :input :if-does-not-exist :error)</w:t>
       </w:r>
     </w:p>
     <w:p>
-      <w:pPr>
-        <w:rPr>
-          <w:lang w:val="en-US"/>
-        </w:rPr>
-      </w:pPr>
-      <w:r>
-        <w:rPr>
-          <w:lang w:val="en-US"/>
-        </w:rPr>
-        <w:tab/>
-      </w:r>
-      <w:r>
-        <w:rPr>
-          <w:lang w:val="en-US"/>
-        </w:rPr>
-        <w:tab/>
-      </w:r>
-      <w:r>
-        <w:rPr>
-          <w:lang w:val="en-US"/>
-        </w:rPr>
-        <w:tab/>
-      </w:r>
-      <w:r>
-        <w:rPr>
-          <w:lang w:val="en-US"/>
-        </w:rPr>
-        <w:tab/>
-      </w:r>
-      <w:r>
-        <w:rPr>
-          <w:lang w:val="en-US"/>
-        </w:rPr>
+      <w:r>
+        <w:tab/>
+      </w:r>
+      <w:r>
+        <w:tab/>
+      </w:r>
+      <w:r>
+        <w:tab/>
+      </w:r>
+      <w:r>
+        <w:tab/>
+      </w:r>
+      <w:r>
         <w:tab/>
         <w:t>;(with-open-file (ficheiro (concatenate 'string (diretoria-atual)"problemas.dat") :direction :input :if-does-not-exist :error)</w:t>
       </w:r>
     </w:p>
     <w:p>
       <w:r>
-        <w:rPr>
-          <w:lang w:val="en-US"/>
-        </w:rPr>
-        <w:tab/>
-      </w:r>
-      <w:r>
-        <w:rPr>
-          <w:lang w:val="en-US"/>
-        </w:rPr>
-        <w:tab/>
-      </w:r>
-      <w:r>
-        <w:rPr>
-          <w:lang w:val="en-US"/>
-        </w:rPr>
-        <w:tab/>
-      </w:r>
-      <w:r>
-        <w:rPr>
-          <w:lang w:val="en-US"/>
-        </w:rPr>
-        <w:tab/>
-      </w:r>
-      <w:r>
-        <w:rPr>
-          <w:lang w:val="en-US"/>
-        </w:rPr>
-        <w:tab/>
-      </w:r>
-      <w:r>
-        <w:rPr>
-          <w:lang w:val="en-US"/>
-        </w:rPr>
-        <w:tab/>
-      </w:r>
-      <w:r>
+        <w:tab/>
+      </w:r>
+      <w:r>
+        <w:tab/>
+      </w:r>
+      <w:r>
+        <w:tab/>
+      </w:r>
+      <w:r>
+        <w:tab/>
+      </w:r>
+      <w:r>
+        <w:tab/>
+      </w:r>
+      <w:r>
+        <w:tab/>
         <w:t>(cond</w:t>
       </w:r>
     </w:p>
@@ -20153,233 +19924,122 @@
       </w:r>
     </w:p>
     <w:p>
-      <w:pPr>
-        <w:rPr>
-          <w:lang w:val="en-US"/>
-        </w:rPr>
-      </w:pPr>
-      <w:r>
-        <w:tab/>
-      </w:r>
-      <w:r>
-        <w:tab/>
-      </w:r>
-      <w:r>
-        <w:tab/>
-      </w:r>
-      <w:r>
-        <w:tab/>
-      </w:r>
-      <w:r>
-        <w:tab/>
-      </w:r>
-      <w:r>
-        <w:tab/>
-      </w:r>
-      <w:r>
-        <w:tab/>
-      </w:r>
-      <w:r>
-        <w:rPr>
-          <w:lang w:val="en-US"/>
-        </w:rPr>
+      <w:r>
+        <w:tab/>
+      </w:r>
+      <w:r>
+        <w:tab/>
+      </w:r>
+      <w:r>
+        <w:tab/>
+      </w:r>
+      <w:r>
+        <w:tab/>
+      </w:r>
+      <w:r>
+        <w:tab/>
+      </w:r>
+      <w:r>
+        <w:tab/>
+      </w:r>
+      <w:r>
+        <w:tab/>
         <w:t>((equal opcao 'a) (nth 0 (read ficheiro)))</w:t>
       </w:r>
     </w:p>
     <w:p>
-      <w:pPr>
-        <w:rPr>
-          <w:lang w:val="en-US"/>
-        </w:rPr>
-      </w:pPr>
-      <w:r>
-        <w:rPr>
-          <w:lang w:val="en-US"/>
-        </w:rPr>
-        <w:tab/>
-      </w:r>
-      <w:r>
-        <w:rPr>
-          <w:lang w:val="en-US"/>
-        </w:rPr>
-        <w:tab/>
-      </w:r>
-      <w:r>
-        <w:rPr>
-          <w:lang w:val="en-US"/>
-        </w:rPr>
-        <w:tab/>
-      </w:r>
-      <w:r>
-        <w:rPr>
-          <w:lang w:val="en-US"/>
-        </w:rPr>
-        <w:tab/>
-      </w:r>
-      <w:r>
-        <w:rPr>
-          <w:lang w:val="en-US"/>
-        </w:rPr>
-        <w:tab/>
-      </w:r>
-      <w:r>
-        <w:rPr>
-          <w:lang w:val="en-US"/>
-        </w:rPr>
-        <w:tab/>
-      </w:r>
-      <w:r>
-        <w:rPr>
-          <w:lang w:val="en-US"/>
-        </w:rPr>
+      <w:r>
+        <w:tab/>
+      </w:r>
+      <w:r>
+        <w:tab/>
+      </w:r>
+      <w:r>
+        <w:tab/>
+      </w:r>
+      <w:r>
+        <w:tab/>
+      </w:r>
+      <w:r>
+        <w:tab/>
+      </w:r>
+      <w:r>
+        <w:tab/>
+      </w:r>
+      <w:r>
         <w:tab/>
         <w:t>((equal opcao 'b) (nth 1 (read ficheiro)))</w:t>
       </w:r>
     </w:p>
     <w:p>
-      <w:pPr>
-        <w:rPr>
-          <w:lang w:val="en-US"/>
-        </w:rPr>
-      </w:pPr>
-      <w:r>
-        <w:rPr>
-          <w:lang w:val="en-US"/>
-        </w:rPr>
-        <w:tab/>
-      </w:r>
-      <w:r>
-        <w:rPr>
-          <w:lang w:val="en-US"/>
-        </w:rPr>
-        <w:tab/>
-      </w:r>
-      <w:r>
-        <w:rPr>
-          <w:lang w:val="en-US"/>
-        </w:rPr>
-        <w:tab/>
-      </w:r>
-      <w:r>
-        <w:rPr>
-          <w:lang w:val="en-US"/>
-        </w:rPr>
-        <w:tab/>
-      </w:r>
-      <w:r>
-        <w:rPr>
-          <w:lang w:val="en-US"/>
-        </w:rPr>
-        <w:tab/>
-      </w:r>
-      <w:r>
-        <w:rPr>
-          <w:lang w:val="en-US"/>
-        </w:rPr>
-        <w:tab/>
-      </w:r>
-      <w:r>
-        <w:rPr>
-          <w:lang w:val="en-US"/>
-        </w:rPr>
+      <w:r>
+        <w:tab/>
+      </w:r>
+      <w:r>
+        <w:tab/>
+      </w:r>
+      <w:r>
+        <w:tab/>
+      </w:r>
+      <w:r>
+        <w:tab/>
+      </w:r>
+      <w:r>
+        <w:tab/>
+      </w:r>
+      <w:r>
+        <w:tab/>
+      </w:r>
+      <w:r>
         <w:tab/>
         <w:t>((equal opcao 'c) (nth 2 (read ficheiro)))</w:t>
       </w:r>
     </w:p>
     <w:p>
-      <w:pPr>
-        <w:rPr>
-          <w:lang w:val="en-US"/>
-        </w:rPr>
-      </w:pPr>
-      <w:r>
-        <w:rPr>
-          <w:lang w:val="en-US"/>
-        </w:rPr>
-        <w:tab/>
-      </w:r>
-      <w:r>
-        <w:rPr>
-          <w:lang w:val="en-US"/>
-        </w:rPr>
-        <w:tab/>
-      </w:r>
-      <w:r>
-        <w:rPr>
-          <w:lang w:val="en-US"/>
-        </w:rPr>
-        <w:tab/>
-      </w:r>
-      <w:r>
-        <w:rPr>
-          <w:lang w:val="en-US"/>
-        </w:rPr>
-        <w:tab/>
-      </w:r>
-      <w:r>
-        <w:rPr>
-          <w:lang w:val="en-US"/>
-        </w:rPr>
-        <w:tab/>
-      </w:r>
-      <w:r>
-        <w:rPr>
-          <w:lang w:val="en-US"/>
-        </w:rPr>
-        <w:tab/>
-      </w:r>
-      <w:r>
-        <w:rPr>
-          <w:lang w:val="en-US"/>
-        </w:rPr>
+      <w:r>
+        <w:tab/>
+      </w:r>
+      <w:r>
+        <w:tab/>
+      </w:r>
+      <w:r>
+        <w:tab/>
+      </w:r>
+      <w:r>
+        <w:tab/>
+      </w:r>
+      <w:r>
+        <w:tab/>
+      </w:r>
+      <w:r>
+        <w:tab/>
+      </w:r>
+      <w:r>
         <w:tab/>
         <w:t>((equal opcao 'd) (nth 3 (read ficheiro)))</w:t>
       </w:r>
     </w:p>
     <w:p>
       <w:r>
-        <w:rPr>
-          <w:lang w:val="en-US"/>
-        </w:rPr>
-        <w:tab/>
-      </w:r>
-      <w:r>
-        <w:rPr>
-          <w:lang w:val="en-US"/>
-        </w:rPr>
-        <w:tab/>
-      </w:r>
-      <w:r>
-        <w:rPr>
-          <w:lang w:val="en-US"/>
-        </w:rPr>
-        <w:tab/>
-      </w:r>
-      <w:r>
-        <w:rPr>
-          <w:lang w:val="en-US"/>
-        </w:rPr>
-        <w:tab/>
-      </w:r>
-      <w:r>
-        <w:rPr>
-          <w:lang w:val="en-US"/>
-        </w:rPr>
-        <w:tab/>
-      </w:r>
-      <w:r>
-        <w:rPr>
-          <w:lang w:val="en-US"/>
-        </w:rPr>
-        <w:tab/>
-      </w:r>
-      <w:r>
-        <w:rPr>
-          <w:lang w:val="en-US"/>
-        </w:rPr>
-        <w:tab/>
-      </w:r>
-      <w:r>
+        <w:tab/>
+      </w:r>
+      <w:r>
+        <w:tab/>
+      </w:r>
+      <w:r>
+        <w:tab/>
+      </w:r>
+      <w:r>
+        <w:tab/>
+      </w:r>
+      <w:r>
+        <w:tab/>
+      </w:r>
+      <w:r>
+        <w:tab/>
+      </w:r>
+      <w:r>
+        <w:tab/>
         <w:t>((equal opcao 'e) (nth 4 (read ficheiro)))</w:t>
       </w:r>
     </w:p>
@@ -20558,6 +20218,7 @@
     </w:p>
     <w:p>
       <w:r>
+        <w:lastRenderedPageBreak/>
         <w:tab/>
       </w:r>
       <w:r>
@@ -20649,99 +20310,50 @@
       </w:r>
     </w:p>
     <w:p>
-      <w:pPr>
-        <w:rPr>
-          <w:lang w:val="en-US"/>
-        </w:rPr>
-      </w:pPr>
-      <w:r>
-        <w:tab/>
-      </w:r>
-      <w:r>
-        <w:tab/>
-      </w:r>
-      <w:r>
-        <w:rPr>
-          <w:lang w:val="en-US"/>
-        </w:rPr>
+      <w:r>
+        <w:tab/>
+      </w:r>
+      <w:r>
+        <w:tab/>
         <w:t xml:space="preserve">(format t "~%&gt; </w:t>
       </w:r>
       <w:r>
-        <w:rPr>
-          <w:lang w:val="en-US"/>
-        </w:rPr>
         <w:tab/>
         <w:t>Breadth-first Search -&gt;  bfs")</w:t>
       </w:r>
     </w:p>
     <w:p>
-      <w:pPr>
-        <w:rPr>
-          <w:lang w:val="en-US"/>
-        </w:rPr>
-      </w:pPr>
-      <w:r>
-        <w:rPr>
-          <w:lang w:val="en-US"/>
-        </w:rPr>
-        <w:tab/>
-      </w:r>
-      <w:r>
-        <w:rPr>
-          <w:lang w:val="en-US"/>
-        </w:rPr>
+      <w:r>
+        <w:tab/>
+      </w:r>
+      <w:r>
         <w:tab/>
         <w:t xml:space="preserve">(format t "~%&gt; </w:t>
       </w:r>
       <w:r>
-        <w:rPr>
-          <w:lang w:val="en-US"/>
-        </w:rPr>
         <w:tab/>
         <w:t>Depth-first Search -&gt;    dfs")</w:t>
       </w:r>
     </w:p>
     <w:p>
-      <w:pPr>
-        <w:rPr>
-          <w:lang w:val="en-US"/>
-        </w:rPr>
-      </w:pPr>
-      <w:r>
-        <w:rPr>
-          <w:lang w:val="en-US"/>
-        </w:rPr>
-        <w:tab/>
-      </w:r>
-      <w:r>
-        <w:rPr>
-          <w:lang w:val="en-US"/>
-        </w:rPr>
+      <w:r>
+        <w:tab/>
+      </w:r>
+      <w:r>
         <w:tab/>
         <w:t xml:space="preserve">(format t "~%&gt; </w:t>
       </w:r>
       <w:r>
-        <w:rPr>
-          <w:lang w:val="en-US"/>
-        </w:rPr>
         <w:tab/>
         <w:t>A* Search -&gt;             a-asterisco")</w:t>
       </w:r>
     </w:p>
     <w:p>
       <w:r>
-        <w:rPr>
-          <w:lang w:val="en-US"/>
-        </w:rPr>
-        <w:tab/>
-      </w:r>
-      <w:r>
-        <w:rPr>
-          <w:lang w:val="en-US"/>
-        </w:rPr>
-        <w:tab/>
-      </w:r>
-      <w:r>
+        <w:tab/>
+      </w:r>
+      <w:r>
+        <w:tab/>
         <w:t xml:space="preserve">(format t "~%&gt; </w:t>
       </w:r>
       <w:r>
@@ -21094,91 +20706,47 @@
       </w:r>
     </w:p>
     <w:p>
-      <w:pPr>
-        <w:rPr>
-          <w:lang w:val="en-US"/>
-        </w:rPr>
-      </w:pPr>
-      <w:r>
-        <w:tab/>
-      </w:r>
-      <w:r>
-        <w:tab/>
-      </w:r>
-      <w:r>
-        <w:tab/>
-      </w:r>
-      <w:r>
-        <w:rPr>
-          <w:lang w:val="en-US"/>
-        </w:rPr>
+      <w:r>
+        <w:tab/>
+      </w:r>
+      <w:r>
+        <w:tab/>
+      </w:r>
+      <w:r>
+        <w:tab/>
         <w:t>(cond</w:t>
       </w:r>
     </w:p>
     <w:p>
-      <w:pPr>
-        <w:rPr>
-          <w:lang w:val="en-US"/>
-        </w:rPr>
-      </w:pPr>
-      <w:r>
-        <w:rPr>
-          <w:lang w:val="en-US"/>
-        </w:rPr>
-        <w:tab/>
-      </w:r>
-      <w:r>
-        <w:rPr>
-          <w:lang w:val="en-US"/>
-        </w:rPr>
-        <w:tab/>
-      </w:r>
-      <w:r>
-        <w:rPr>
-          <w:lang w:val="en-US"/>
-        </w:rPr>
-        <w:tab/>
-      </w:r>
-      <w:r>
-        <w:rPr>
-          <w:lang w:val="en-US"/>
-        </w:rPr>
+      <w:r>
+        <w:tab/>
+      </w:r>
+      <w:r>
+        <w:tab/>
+      </w:r>
+      <w:r>
+        <w:tab/>
+      </w:r>
+      <w:r>
         <w:tab/>
         <w:t xml:space="preserve">((or (not (numberp resposta)) (or (&gt; resposta 2) (&lt; resposta 1))) </w:t>
       </w:r>
     </w:p>
     <w:p>
       <w:r>
-        <w:rPr>
-          <w:lang w:val="en-US"/>
-        </w:rPr>
-        <w:tab/>
-      </w:r>
-      <w:r>
-        <w:rPr>
-          <w:lang w:val="en-US"/>
-        </w:rPr>
-        <w:tab/>
-      </w:r>
-      <w:r>
-        <w:rPr>
-          <w:lang w:val="en-US"/>
-        </w:rPr>
-        <w:tab/>
-      </w:r>
-      <w:r>
-        <w:rPr>
-          <w:lang w:val="en-US"/>
-        </w:rPr>
-        <w:tab/>
-      </w:r>
-      <w:r>
-        <w:rPr>
-          <w:lang w:val="en-US"/>
-        </w:rPr>
-        <w:tab/>
-      </w:r>
-      <w:r>
+        <w:tab/>
+      </w:r>
+      <w:r>
+        <w:tab/>
+      </w:r>
+      <w:r>
+        <w:tab/>
+      </w:r>
+      <w:r>
+        <w:tab/>
+      </w:r>
+      <w:r>
+        <w:tab/>
         <w:t>(progn</w:t>
       </w:r>
     </w:p>
@@ -21450,6 +21018,7 @@
     </w:p>
     <w:p>
       <w:r>
+        <w:lastRenderedPageBreak/>
         <w:tab/>
       </w:r>
       <w:r>
@@ -21458,91 +21027,47 @@
       </w:r>
     </w:p>
     <w:p>
-      <w:pPr>
-        <w:rPr>
-          <w:lang w:val="en-US"/>
-        </w:rPr>
-      </w:pPr>
-      <w:r>
-        <w:tab/>
-      </w:r>
-      <w:r>
-        <w:tab/>
-      </w:r>
-      <w:r>
-        <w:tab/>
-      </w:r>
-      <w:r>
-        <w:rPr>
-          <w:lang w:val="en-US"/>
-        </w:rPr>
+      <w:r>
+        <w:tab/>
+      </w:r>
+      <w:r>
+        <w:tab/>
+      </w:r>
+      <w:r>
+        <w:tab/>
         <w:t xml:space="preserve">(cond </w:t>
       </w:r>
     </w:p>
     <w:p>
-      <w:pPr>
-        <w:rPr>
-          <w:lang w:val="en-US"/>
-        </w:rPr>
-      </w:pPr>
-      <w:r>
-        <w:rPr>
-          <w:lang w:val="en-US"/>
-        </w:rPr>
-        <w:tab/>
-      </w:r>
-      <w:r>
-        <w:rPr>
-          <w:lang w:val="en-US"/>
-        </w:rPr>
-        <w:tab/>
-      </w:r>
-      <w:r>
-        <w:rPr>
-          <w:lang w:val="en-US"/>
-        </w:rPr>
-        <w:tab/>
-      </w:r>
-      <w:r>
-        <w:rPr>
-          <w:lang w:val="en-US"/>
-        </w:rPr>
+      <w:r>
+        <w:tab/>
+      </w:r>
+      <w:r>
+        <w:tab/>
+      </w:r>
+      <w:r>
+        <w:tab/>
+      </w:r>
+      <w:r>
         <w:tab/>
         <w:t xml:space="preserve">((or (not (numberp resposta)) (or (&gt; resposta 99999) (&lt;= resposta 0))) </w:t>
       </w:r>
     </w:p>
     <w:p>
       <w:r>
-        <w:rPr>
-          <w:lang w:val="en-US"/>
-        </w:rPr>
-        <w:tab/>
-      </w:r>
-      <w:r>
-        <w:rPr>
-          <w:lang w:val="en-US"/>
-        </w:rPr>
-        <w:tab/>
-      </w:r>
-      <w:r>
-        <w:rPr>
-          <w:lang w:val="en-US"/>
-        </w:rPr>
-        <w:tab/>
-      </w:r>
-      <w:r>
-        <w:rPr>
-          <w:lang w:val="en-US"/>
-        </w:rPr>
-        <w:tab/>
-      </w:r>
-      <w:r>
-        <w:rPr>
-          <w:lang w:val="en-US"/>
-        </w:rPr>
-        <w:tab/>
-      </w:r>
-      <w:r>
+        <w:tab/>
+      </w:r>
+      <w:r>
+        <w:tab/>
+      </w:r>
+      <w:r>
+        <w:tab/>
+      </w:r>
+      <w:r>
+        <w:tab/>
+      </w:r>
+      <w:r>
+        <w:tab/>
         <w:t>(progn</w:t>
       </w:r>
     </w:p>
@@ -21830,300 +21355,687 @@
     <w:p/>
     <w:p>
       <w:r>
-        <w:t>(defun imprime-tabuleiro ()</w:t>
-      </w:r>
-    </w:p>
-    <w:p>
-      <w:r>
-        <w:tab/>
-        <w:t>(format t "~%&gt; Tabuleiro Exemplo com 1 caixa fechada!")</w:t>
-      </w:r>
-    </w:p>
-    <w:p>
-      <w:r>
-        <w:tab/>
-        <w:t>(format t "~%&gt;</w:t>
-      </w:r>
-    </w:p>
-    <w:p>
-      <w:r>
-        <w:t>●  ●  ●--●</w:t>
-      </w:r>
-    </w:p>
-    <w:p>
-      <w:r>
-        <w:t xml:space="preserve">      |  |</w:t>
-      </w:r>
-    </w:p>
-    <w:p>
-      <w:r>
-        <w:t>●  ●  ●--●</w:t>
-      </w:r>
-    </w:p>
-    <w:p>
-      <w:r>
-        <w:t xml:space="preserve">   |</w:t>
-      </w:r>
-    </w:p>
-    <w:p>
-      <w:r>
-        <w:t>●  ●  ●  ●</w:t>
-      </w:r>
-    </w:p>
-    <w:p>
-      <w:r>
-        <w:t xml:space="preserve">   |</w:t>
-      </w:r>
-    </w:p>
-    <w:p>
-      <w:r>
-        <w:t>●  ●  ●  ●</w:t>
-      </w:r>
-    </w:p>
-    <w:p>
-      <w:r>
-        <w:tab/>
-        <w:t>")</w:t>
-      </w:r>
-    </w:p>
-    <w:p>
-      <w:r>
+        <w:t>;;; Estatisticas</w:t>
+      </w:r>
+    </w:p>
+    <w:p>
+      <w:r>
+        <w:t>;;sem-resultados</w:t>
+      </w:r>
+    </w:p>
+    <w:p>
+      <w:r>
+        <w:t>(defun sem-resultados (no-inicial diretoria) "Função que imprime num ficheiro do tipo .DAT que não existe solução de determinado nó"</w:t>
+      </w:r>
+    </w:p>
+    <w:p>
+      <w:r>
+        <w:tab/>
+      </w:r>
+      <w:r>
+        <w:tab/>
+      </w:r>
+    </w:p>
+    <w:p>
+      <w:r>
+        <w:tab/>
+      </w:r>
+      <w:r>
+        <w:tab/>
+        <w:t xml:space="preserve">(with-open-file (ficheiro (concatenate 'string diretoria "\\estatisticas.dat") </w:t>
+      </w:r>
+    </w:p>
+    <w:p>
+      <w:r>
+        <w:lastRenderedPageBreak/>
+        <w:tab/>
+      </w:r>
+      <w:r>
+        <w:tab/>
+      </w:r>
+      <w:r>
+        <w:tab/>
+      </w:r>
+      <w:r>
+        <w:tab/>
+      </w:r>
+      <w:r>
+        <w:tab/>
+      </w:r>
+      <w:r>
+        <w:tab/>
+      </w:r>
+      <w:r>
+        <w:tab/>
+        <w:t>:direction :output</w:t>
+      </w:r>
+    </w:p>
+    <w:p>
+      <w:r>
+        <w:tab/>
+      </w:r>
+      <w:r>
+        <w:tab/>
+      </w:r>
+      <w:r>
+        <w:tab/>
+      </w:r>
+      <w:r>
+        <w:tab/>
+      </w:r>
+      <w:r>
+        <w:tab/>
+      </w:r>
+      <w:r>
+        <w:tab/>
+      </w:r>
+      <w:r>
+        <w:tab/>
+        <w:t xml:space="preserve">:if-exists :append </w:t>
+      </w:r>
+    </w:p>
+    <w:p>
+      <w:r>
+        <w:tab/>
+      </w:r>
+      <w:r>
+        <w:tab/>
+      </w:r>
+      <w:r>
+        <w:tab/>
+      </w:r>
+      <w:r>
+        <w:tab/>
+      </w:r>
+      <w:r>
+        <w:tab/>
+      </w:r>
+      <w:r>
+        <w:tab/>
+      </w:r>
+      <w:r>
+        <w:tab/>
+        <w:t>:if-does-not-exist :create)</w:t>
+      </w:r>
+    </w:p>
+    <w:p>
+      <w:r>
+        <w:tab/>
+      </w:r>
+      <w:r>
+        <w:tab/>
+      </w:r>
+      <w:r>
+        <w:tab/>
+        <w:t>(format ficheiro "~%Estado inicial: ~s ~%" no-inicial)</w:t>
+      </w:r>
+    </w:p>
+    <w:p>
+      <w:r>
+        <w:tab/>
+      </w:r>
+      <w:r>
+        <w:tab/>
+      </w:r>
+      <w:r>
+        <w:tab/>
+        <w:t>(format ficheiro "Sem Solução")</w:t>
+      </w:r>
+    </w:p>
+    <w:p>
+      <w:r>
+        <w:tab/>
+      </w:r>
+      <w:r>
+        <w:tab/>
+      </w:r>
+      <w:r>
+        <w:tab/>
+        <w:t>(format t "~%Estado inicial: ~s ~%" no-inicial)</w:t>
+      </w:r>
+    </w:p>
+    <w:p>
+      <w:r>
+        <w:tab/>
+      </w:r>
+      <w:r>
+        <w:tab/>
+      </w:r>
+      <w:r>
+        <w:tab/>
+        <w:t>(format t "Sem Solução")</w:t>
+      </w:r>
+    </w:p>
+    <w:p>
+      <w:r>
+        <w:tab/>
         <w:t>)</w:t>
       </w:r>
     </w:p>
+    <w:p>
+      <w:r>
+        <w:t>)</w:t>
+      </w:r>
+    </w:p>
+    <w:p>
+      <w:r>
+        <w:t>;; resultados</w:t>
+      </w:r>
+    </w:p>
+    <w:p>
+      <w:r>
+        <w:t>(defun resultados (no-inicial profundidade-maxima algoritmo heuristica solucao tempo-inicial diretoria) "Função que imprime num ficheiro do tipo .DAT as estatisticas do jogo."</w:t>
+      </w:r>
+    </w:p>
+    <w:p>
+      <w:r>
+        <w:tab/>
+        <w:t xml:space="preserve">(let* </w:t>
+      </w:r>
+    </w:p>
+    <w:p>
+      <w:r>
+        <w:tab/>
+      </w:r>
+      <w:r>
+        <w:tab/>
+        <w:t>(</w:t>
+      </w:r>
+    </w:p>
+    <w:p>
+      <w:r>
+        <w:tab/>
+      </w:r>
+      <w:r>
+        <w:tab/>
+      </w:r>
+      <w:r>
+        <w:tab/>
+        <w:t>(tamanho-lista-abertos (car (cdr solucao)))</w:t>
+      </w:r>
+    </w:p>
+    <w:p>
+      <w:r>
+        <w:tab/>
+      </w:r>
+      <w:r>
+        <w:tab/>
+      </w:r>
+      <w:r>
+        <w:tab/>
+        <w:t>(no-solucao (car solucao))</w:t>
+      </w:r>
+    </w:p>
+    <w:p>
+      <w:r>
+        <w:tab/>
+      </w:r>
+      <w:r>
+        <w:tab/>
+      </w:r>
+      <w:r>
+        <w:tab/>
+        <w:t>(estado-solucao (get-no-estado no-solucao))</w:t>
+      </w:r>
+    </w:p>
+    <w:p>
+      <w:r>
+        <w:tab/>
+      </w:r>
+      <w:r>
+        <w:tab/>
+      </w:r>
+      <w:r>
+        <w:tab/>
+        <w:t>(tamanho-lista-fechados (+ (car (cdr (cdr solucao))) 1))</w:t>
+      </w:r>
+    </w:p>
+    <w:p>
+      <w:r>
+        <w:tab/>
+      </w:r>
+      <w:r>
+        <w:tab/>
+      </w:r>
+      <w:r>
+        <w:tab/>
+        <w:t>(nos-gerados (- (+ tamanho-lista-abertos tamanho-lista-fechados) 1))</w:t>
+      </w:r>
+    </w:p>
+    <w:p>
+      <w:r>
+        <w:tab/>
+      </w:r>
+      <w:r>
+        <w:tab/>
+      </w:r>
+      <w:r>
+        <w:tab/>
+        <w:t>(profundidade (get-no-profundidade (get-no-estado solucao)))</w:t>
+      </w:r>
+    </w:p>
+    <w:p>
+      <w:r>
+        <w:tab/>
+      </w:r>
+      <w:r>
+        <w:tab/>
+      </w:r>
+      <w:r>
+        <w:tab/>
+        <w:t>(no-final (get-no-estado solucao))</w:t>
+      </w:r>
+    </w:p>
+    <w:p>
+      <w:r>
+        <w:tab/>
+      </w:r>
+      <w:r>
+        <w:tab/>
+      </w:r>
+      <w:r>
+        <w:tab/>
+        <w:t>(tempo (- (get-universal-time) tempo-inicial))</w:t>
+      </w:r>
+    </w:p>
+    <w:p>
+      <w:r>
+        <w:tab/>
+      </w:r>
+      <w:r>
+        <w:tab/>
+      </w:r>
+      <w:r>
+        <w:tab/>
+        <w:t>(caminho (caminho-solucao no-solucao))</w:t>
+      </w:r>
+    </w:p>
+    <w:p>
+      <w:r>
+        <w:tab/>
+      </w:r>
+      <w:r>
+        <w:tab/>
+      </w:r>
+      <w:r>
+        <w:tab/>
+        <w:t>(valor-heuristico (get-no-heuristica no-solucao))</w:t>
+      </w:r>
+    </w:p>
+    <w:p>
+      <w:r>
+        <w:tab/>
+      </w:r>
+      <w:r>
+        <w:tab/>
+        <w:t>)</w:t>
+      </w:r>
+    </w:p>
+    <w:p>
+      <w:r>
+        <w:tab/>
+      </w:r>
+      <w:r>
+        <w:tab/>
+      </w:r>
+      <w:r>
+        <w:tab/>
+      </w:r>
+      <w:r>
+        <w:tab/>
+      </w:r>
+      <w:r>
+        <w:tab/>
+      </w:r>
+      <w:r>
+        <w:tab/>
+      </w:r>
+    </w:p>
+    <w:p>
+      <w:r>
+        <w:tab/>
+      </w:r>
+      <w:r>
+        <w:tab/>
+        <w:t xml:space="preserve">(with-open-file (ficheiro (concatenate 'string diretoria "\\estatisticas.dat") </w:t>
+      </w:r>
+    </w:p>
+    <w:p>
+      <w:r>
+        <w:tab/>
+      </w:r>
+      <w:r>
+        <w:tab/>
+      </w:r>
+      <w:r>
+        <w:tab/>
+      </w:r>
+      <w:r>
+        <w:tab/>
+      </w:r>
+      <w:r>
+        <w:tab/>
+      </w:r>
+      <w:r>
+        <w:tab/>
+      </w:r>
+      <w:r>
+        <w:tab/>
+        <w:t>:direction :output</w:t>
+      </w:r>
+    </w:p>
+    <w:p>
+      <w:r>
+        <w:tab/>
+      </w:r>
+      <w:r>
+        <w:tab/>
+      </w:r>
+      <w:r>
+        <w:tab/>
+      </w:r>
+      <w:r>
+        <w:tab/>
+      </w:r>
+      <w:r>
+        <w:tab/>
+      </w:r>
+      <w:r>
+        <w:tab/>
+      </w:r>
+      <w:r>
+        <w:tab/>
+        <w:t xml:space="preserve">:if-exists :append </w:t>
+      </w:r>
+    </w:p>
+    <w:p>
+      <w:r>
+        <w:tab/>
+      </w:r>
+      <w:r>
+        <w:tab/>
+      </w:r>
+      <w:r>
+        <w:tab/>
+      </w:r>
+      <w:r>
+        <w:tab/>
+      </w:r>
+      <w:r>
+        <w:tab/>
+      </w:r>
+      <w:r>
+        <w:tab/>
+      </w:r>
+      <w:r>
+        <w:tab/>
+        <w:t>:if-does-not-exist :create)</w:t>
+      </w:r>
+    </w:p>
     <w:p/>
+    <w:p>
+      <w:r>
+        <w:tab/>
+      </w:r>
+      <w:r>
+        <w:tab/>
+      </w:r>
+      <w:r>
+        <w:tab/>
+      </w:r>
+      <w:r>
+        <w:tab/>
+      </w:r>
+      <w:r>
+        <w:tab/>
+      </w:r>
+      <w:r>
+        <w:tab/>
+      </w:r>
+      <w:r>
+        <w:tab/>
+      </w:r>
+    </w:p>
+    <w:p>
+      <w:r>
+        <w:tab/>
+      </w:r>
+      <w:r>
+        <w:tab/>
+      </w:r>
+      <w:r>
+        <w:tab/>
+        <w:t>;; Esta parte será escrita no ficheiro do tipo .DAT</w:t>
+      </w:r>
+    </w:p>
+    <w:p>
+      <w:r>
+        <w:tab/>
+      </w:r>
+      <w:r>
+        <w:tab/>
+      </w:r>
+      <w:r>
+        <w:tab/>
+        <w:t>(format ficheiro "Gerado em ~s~%" (current-date-string))</w:t>
+      </w:r>
+    </w:p>
+    <w:p>
+      <w:r>
+        <w:tab/>
+      </w:r>
+      <w:r>
+        <w:tab/>
+      </w:r>
+      <w:r>
+        <w:tab/>
+        <w:t>(format ficheiro "~%Estado inicial: ~s ~%" no-inicial)</w:t>
+      </w:r>
+    </w:p>
+    <w:p>
+      <w:r>
+        <w:tab/>
+      </w:r>
+      <w:r>
+        <w:tab/>
+      </w:r>
+      <w:r>
+        <w:tab/>
+        <w:t>(format ficheiro "~%Estado final: ~s ~%" estado-solucao)</w:t>
+      </w:r>
+    </w:p>
+    <w:p>
+      <w:r>
+        <w:lastRenderedPageBreak/>
+        <w:tab/>
+      </w:r>
+      <w:r>
+        <w:tab/>
+      </w:r>
+      <w:r>
+        <w:tab/>
+        <w:t>(format ficheiro "~%Profundidade maxima: ~s ~%" profundidade-maxima)</w:t>
+      </w:r>
+    </w:p>
+    <w:p>
+      <w:r>
+        <w:tab/>
+      </w:r>
+      <w:r>
+        <w:tab/>
+      </w:r>
+      <w:r>
+        <w:tab/>
+        <w:t>(format ficheiro "~%Algoritmo: ~s ~%" algoritmo)</w:t>
+      </w:r>
+    </w:p>
+    <w:p>
+      <w:r>
+        <w:tab/>
+      </w:r>
+      <w:r>
+        <w:tab/>
+      </w:r>
+      <w:r>
+        <w:tab/>
+        <w:t>(format ficheiro " ~s ~%" heuristica)</w:t>
+      </w:r>
+    </w:p>
+    <w:p>
+      <w:r>
+        <w:tab/>
+      </w:r>
+      <w:r>
+        <w:tab/>
+      </w:r>
+      <w:r>
+        <w:tab/>
+        <w:t>(format ficheiro "~%Profundidade: ~s ~%" profundidade)</w:t>
+      </w:r>
+    </w:p>
+    <w:p>
+      <w:r>
+        <w:tab/>
+      </w:r>
+      <w:r>
+        <w:tab/>
+      </w:r>
+      <w:r>
+        <w:tab/>
+        <w:t>(format ficheiro "~%Nos Gerados: ~s ~%" nos-gerados)</w:t>
+      </w:r>
+    </w:p>
+    <w:p>
+      <w:r>
+        <w:tab/>
+      </w:r>
+      <w:r>
+        <w:tab/>
+      </w:r>
+      <w:r>
+        <w:tab/>
+        <w:t>(format ficheiro "~%Nos expandidos: ~s ~%" tamanho-lista-fechados)</w:t>
+      </w:r>
+    </w:p>
+    <w:p>
+      <w:r>
+        <w:tab/>
+      </w:r>
+      <w:r>
+        <w:tab/>
+      </w:r>
+      <w:r>
+        <w:tab/>
+        <w:t>(format ficheiro "~%Penetrancia: ~s ~%"(penetrancia no-final nos-gerados));</w:t>
+      </w:r>
+    </w:p>
+    <w:p>
+      <w:r>
+        <w:tab/>
+      </w:r>
+      <w:r>
+        <w:tab/>
+      </w:r>
+      <w:r>
+        <w:tab/>
+        <w:t>(format ficheiro "~%Fator de Ramificacao: ~s ~%" (fator-ramificacao profundidade tamanho-lista-fechados))</w:t>
+      </w:r>
+      <w:r>
+        <w:tab/>
+      </w:r>
+    </w:p>
+    <w:p>
+      <w:r>
+        <w:tab/>
+      </w:r>
+      <w:r>
+        <w:tab/>
+      </w:r>
+      <w:r>
+        <w:tab/>
+        <w:t>(format ficheiro "~%Valor Heuristico: ~s ~%" valor-heuristico)</w:t>
+      </w:r>
+    </w:p>
+    <w:p>
+      <w:r>
+        <w:tab/>
+      </w:r>
+      <w:r>
+        <w:tab/>
+      </w:r>
+      <w:r>
+        <w:tab/>
+        <w:t>(format ficheiro "~%Caminho ate a solucao: ~s ~%" caminho)</w:t>
+      </w:r>
+      <w:r>
+        <w:tab/>
+      </w:r>
+    </w:p>
+    <w:p>
+      <w:r>
+        <w:tab/>
+      </w:r>
+      <w:r>
+        <w:tab/>
+      </w:r>
+      <w:r>
+        <w:tab/>
+        <w:t>(format ficheiro "~%Caixas Fechadas: ~s ~%" (caixas-fechadas (get-no-estado no-final)))</w:t>
+      </w:r>
+    </w:p>
+    <w:p>
+      <w:r>
+        <w:tab/>
+      </w:r>
+      <w:r>
+        <w:tab/>
+      </w:r>
+      <w:r>
+        <w:tab/>
+        <w:t>(format ficheiro "~%Tempo decorrido: ~s segundos ~%" tempo)</w:t>
+      </w:r>
+    </w:p>
+    <w:p>
+      <w:r>
+        <w:tab/>
+      </w:r>
+      <w:r>
+        <w:tab/>
+      </w:r>
+      <w:r>
+        <w:tab/>
+        <w:t>(format ficheiro "___________________________________________________~%")</w:t>
+      </w:r>
+    </w:p>
+    <w:p>
+      <w:r>
+        <w:tab/>
+      </w:r>
+      <w:r>
+        <w:tab/>
+        <w:t>)</w:t>
+      </w:r>
+    </w:p>
     <w:p/>
     <w:p>
       <w:r>
-        <w:t>;;; Estatisticas</w:t>
-      </w:r>
-    </w:p>
-    <w:p>
-      <w:r>
-        <w:t>;;sem-resultados</w:t>
-      </w:r>
-    </w:p>
-    <w:p>
-      <w:r>
-        <w:t>(defun sem-resultados (no-inicial diretoria) "Função que imprime num ficheiro do tipo .DAT que não existe solução de determinado nó"</w:t>
-      </w:r>
-    </w:p>
-    <w:p>
-      <w:r>
-        <w:tab/>
-      </w:r>
-      <w:r>
-        <w:tab/>
-      </w:r>
-    </w:p>
-    <w:p>
-      <w:pPr>
-        <w:rPr>
-          <w:lang w:val="en-US"/>
-        </w:rPr>
-      </w:pPr>
-      <w:r>
-        <w:tab/>
-      </w:r>
-      <w:r>
-        <w:tab/>
-      </w:r>
-      <w:r>
-        <w:rPr>
-          <w:lang w:val="en-US"/>
-        </w:rPr>
-        <w:t xml:space="preserve">(with-open-file (ficheiro (concatenate 'string diretoria "\\estatisticas.dat") </w:t>
-      </w:r>
-    </w:p>
-    <w:p>
-      <w:pPr>
-        <w:rPr>
-          <w:lang w:val="en-US"/>
-        </w:rPr>
-      </w:pPr>
-      <w:r>
-        <w:rPr>
-          <w:lang w:val="en-US"/>
-        </w:rPr>
-        <w:tab/>
-      </w:r>
-      <w:r>
-        <w:rPr>
-          <w:lang w:val="en-US"/>
-        </w:rPr>
-        <w:tab/>
-      </w:r>
-      <w:r>
-        <w:rPr>
-          <w:lang w:val="en-US"/>
-        </w:rPr>
-        <w:tab/>
-      </w:r>
-      <w:r>
-        <w:rPr>
-          <w:lang w:val="en-US"/>
-        </w:rPr>
-        <w:tab/>
-      </w:r>
-      <w:r>
-        <w:rPr>
-          <w:lang w:val="en-US"/>
-        </w:rPr>
-        <w:tab/>
-      </w:r>
-      <w:r>
-        <w:rPr>
-          <w:lang w:val="en-US"/>
-        </w:rPr>
-        <w:tab/>
-      </w:r>
-      <w:r>
-        <w:rPr>
-          <w:lang w:val="en-US"/>
-        </w:rPr>
-        <w:tab/>
-        <w:t>:direction :output</w:t>
-      </w:r>
-    </w:p>
-    <w:p>
-      <w:pPr>
-        <w:rPr>
-          <w:lang w:val="en-US"/>
-        </w:rPr>
-      </w:pPr>
-      <w:r>
-        <w:rPr>
-          <w:lang w:val="en-US"/>
-        </w:rPr>
-        <w:tab/>
-      </w:r>
-      <w:r>
-        <w:rPr>
-          <w:lang w:val="en-US"/>
-        </w:rPr>
-        <w:tab/>
-      </w:r>
-      <w:r>
-        <w:rPr>
-          <w:lang w:val="en-US"/>
-        </w:rPr>
-        <w:tab/>
-      </w:r>
-      <w:r>
-        <w:rPr>
-          <w:lang w:val="en-US"/>
-        </w:rPr>
-        <w:tab/>
-      </w:r>
-      <w:r>
-        <w:rPr>
-          <w:lang w:val="en-US"/>
-        </w:rPr>
-        <w:tab/>
-      </w:r>
-      <w:r>
-        <w:rPr>
-          <w:lang w:val="en-US"/>
-        </w:rPr>
-        <w:tab/>
-      </w:r>
-      <w:r>
-        <w:rPr>
-          <w:lang w:val="en-US"/>
-        </w:rPr>
-        <w:tab/>
-        <w:t xml:space="preserve">:if-exists :append </w:t>
-      </w:r>
-    </w:p>
-    <w:p>
-      <w:pPr>
-        <w:rPr>
-          <w:lang w:val="en-US"/>
-        </w:rPr>
-      </w:pPr>
-      <w:r>
-        <w:rPr>
-          <w:lang w:val="en-US"/>
-        </w:rPr>
-        <w:tab/>
-      </w:r>
-      <w:r>
-        <w:rPr>
-          <w:lang w:val="en-US"/>
-        </w:rPr>
-        <w:tab/>
-      </w:r>
-      <w:r>
-        <w:rPr>
-          <w:lang w:val="en-US"/>
-        </w:rPr>
-        <w:tab/>
-      </w:r>
-      <w:r>
-        <w:rPr>
-          <w:lang w:val="en-US"/>
-        </w:rPr>
-        <w:tab/>
-      </w:r>
-      <w:r>
-        <w:rPr>
-          <w:lang w:val="en-US"/>
-        </w:rPr>
-        <w:tab/>
-      </w:r>
-      <w:r>
-        <w:rPr>
-          <w:lang w:val="en-US"/>
-        </w:rPr>
-        <w:tab/>
-      </w:r>
-      <w:r>
-        <w:rPr>
-          <w:lang w:val="en-US"/>
-        </w:rPr>
-        <w:tab/>
-        <w:t>:if-does-not-exist :create)</w:t>
-      </w:r>
-    </w:p>
-    <w:p>
-      <w:r>
-        <w:rPr>
-          <w:lang w:val="en-US"/>
-        </w:rPr>
-        <w:tab/>
-      </w:r>
-      <w:r>
-        <w:rPr>
-          <w:lang w:val="en-US"/>
-        </w:rPr>
-        <w:tab/>
-      </w:r>
-      <w:r>
-        <w:rPr>
-          <w:lang w:val="en-US"/>
-        </w:rPr>
-        <w:tab/>
-      </w:r>
-      <w:r>
-        <w:t>(format ficheiro "~%Estado inicial: ~s ~%" no-inicial)</w:t>
-      </w:r>
-    </w:p>
-    <w:p>
-      <w:r>
-        <w:tab/>
-      </w:r>
-      <w:r>
-        <w:tab/>
-      </w:r>
-      <w:r>
-        <w:tab/>
-        <w:t>(format ficheiro "Sem Solução")</w:t>
-      </w:r>
-    </w:p>
-    <w:p>
-      <w:r>
-        <w:tab/>
-      </w:r>
+        <w:tab/>
+      </w:r>
+      <w:r>
+        <w:tab/>
+        <w:t>;;Esta parte será mostrada na consola</w:t>
+      </w:r>
+    </w:p>
+    <w:p>
+      <w:r>
+        <w:tab/>
+      </w:r>
+      <w:r>
+        <w:tab/>
+        <w:t>(format t "Gerado em ~s~%" (current-date-string))</w:t>
+      </w:r>
+    </w:p>
+    <w:p>
       <w:r>
         <w:tab/>
       </w:r>
@@ -22138,10 +22050,130 @@
       </w:r>
       <w:r>
         <w:tab/>
-      </w:r>
-      <w:r>
-        <w:tab/>
-        <w:t>(format t "Sem Solução")</w:t>
+        <w:t>(format t "~%Estado final: ~s ~%" estado-solucao)</w:t>
+      </w:r>
+    </w:p>
+    <w:p>
+      <w:r>
+        <w:tab/>
+      </w:r>
+      <w:r>
+        <w:tab/>
+        <w:t>(format t "~%Profundidade maxima: ~s ~%" profundidade-maxima)</w:t>
+      </w:r>
+    </w:p>
+    <w:p>
+      <w:r>
+        <w:tab/>
+      </w:r>
+      <w:r>
+        <w:tab/>
+        <w:t>(format t "~%Algoritmo: ~s ~%" algoritmo)</w:t>
+      </w:r>
+    </w:p>
+    <w:p>
+      <w:r>
+        <w:tab/>
+      </w:r>
+      <w:r>
+        <w:tab/>
+        <w:t>(format t "~%Heuristica: ~s ~%" heuristica)</w:t>
+      </w:r>
+    </w:p>
+    <w:p>
+      <w:r>
+        <w:tab/>
+      </w:r>
+      <w:r>
+        <w:tab/>
+        <w:t>(format t "~%Profundidade: ~s ~%" profundidade)</w:t>
+      </w:r>
+    </w:p>
+    <w:p>
+      <w:r>
+        <w:tab/>
+      </w:r>
+      <w:r>
+        <w:tab/>
+        <w:t>(format t "~%Nos Gerados: ~s ~%" nos-gerados)</w:t>
+      </w:r>
+    </w:p>
+    <w:p>
+      <w:r>
+        <w:tab/>
+      </w:r>
+      <w:r>
+        <w:tab/>
+        <w:t>(format t "~%Nos expandidos: ~s ~%" tamanho-lista-fechados)</w:t>
+      </w:r>
+    </w:p>
+    <w:p>
+      <w:r>
+        <w:tab/>
+      </w:r>
+      <w:r>
+        <w:tab/>
+        <w:t>(format t "~%Penetrancia: ~s ~%" (penetrancia no-final nos-gerados))</w:t>
+      </w:r>
+    </w:p>
+    <w:p>
+      <w:r>
+        <w:tab/>
+      </w:r>
+      <w:r>
+        <w:tab/>
+        <w:t>(format t "~%Fator de Ramificacao: ~s ~%" (fator-ramificacao profundidade tamanho-lista-fechados))</w:t>
+      </w:r>
+    </w:p>
+    <w:p>
+      <w:r>
+        <w:tab/>
+      </w:r>
+      <w:r>
+        <w:tab/>
+        <w:t>(format t "~%Valor Heuristico: ~s ~%" valor-heuristico)</w:t>
+      </w:r>
+    </w:p>
+    <w:p>
+      <w:r>
+        <w:tab/>
+      </w:r>
+      <w:r>
+        <w:tab/>
+        <w:t>(format t "~%Caminho ate a solucao: ~s ~%" caminho)</w:t>
+      </w:r>
+      <w:r>
+        <w:tab/>
+      </w:r>
+    </w:p>
+    <w:p>
+      <w:r>
+        <w:tab/>
+      </w:r>
+      <w:r>
+        <w:tab/>
+        <w:t>(format t "~%Caixas Fechadas: ~s ~%" (caixas-fechadas (get-no-estado no-final)))</w:t>
+      </w:r>
+    </w:p>
+    <w:p>
+      <w:r>
+        <w:tab/>
+      </w:r>
+      <w:r>
+        <w:tab/>
+        <w:t>(format t "~%Tempo decorrido: ~s segundos ~%" tempo)</w:t>
+      </w:r>
+    </w:p>
+    <w:p>
+      <w:r>
+        <w:tab/>
+      </w:r>
+      <w:r>
+        <w:tab/>
+        <w:t>(format t "___________________________________________________~%")</w:t>
+      </w:r>
+      <w:r>
+        <w:tab/>
       </w:r>
     </w:p>
     <w:p>
@@ -22152,858 +22184,7 @@
     </w:p>
     <w:p>
       <w:r>
-        <w:t>)</w:t>
-      </w:r>
-    </w:p>
-    <w:p>
-      <w:r>
-        <w:t>;; resultados</w:t>
-      </w:r>
-    </w:p>
-    <w:p>
-      <w:r>
-        <w:t>(defun resultados (no-inicial profundidade-maxima algoritmo heuristica solucao tempo-inicial diretoria) "Função que imprime num ficheiro do tipo .DAT as estatisticas do jogo."</w:t>
-      </w:r>
-    </w:p>
-    <w:p>
-      <w:r>
-        <w:tab/>
-        <w:t xml:space="preserve">(let* </w:t>
-      </w:r>
-    </w:p>
-    <w:p>
-      <w:r>
-        <w:tab/>
-      </w:r>
-      <w:r>
-        <w:tab/>
-        <w:t>(</w:t>
-      </w:r>
-    </w:p>
-    <w:p>
-      <w:r>
-        <w:tab/>
-      </w:r>
-      <w:r>
-        <w:tab/>
-      </w:r>
-      <w:r>
-        <w:tab/>
-        <w:t>(tamanho-lista-abertos (car (cdr solucao)))</w:t>
-      </w:r>
-    </w:p>
-    <w:p>
-      <w:r>
-        <w:tab/>
-      </w:r>
-      <w:r>
-        <w:tab/>
-      </w:r>
-      <w:r>
-        <w:tab/>
-        <w:t>(no-solucao (car solucao))</w:t>
-      </w:r>
-    </w:p>
-    <w:p>
-      <w:r>
-        <w:tab/>
-      </w:r>
-      <w:r>
-        <w:tab/>
-      </w:r>
-      <w:r>
-        <w:tab/>
-        <w:t>(estado-solucao (get-no-estado no-solucao))</w:t>
-      </w:r>
-    </w:p>
-    <w:p>
-      <w:r>
-        <w:tab/>
-      </w:r>
-      <w:r>
-        <w:tab/>
-      </w:r>
-      <w:r>
-        <w:tab/>
-        <w:t>(tamanho-lista-fechados (+ (car (cdr (cdr solucao))) 1))</w:t>
-      </w:r>
-    </w:p>
-    <w:p>
-      <w:r>
-        <w:tab/>
-      </w:r>
-      <w:r>
-        <w:tab/>
-      </w:r>
-      <w:r>
-        <w:tab/>
-        <w:t>(nos-gerados (- (+ tamanho-lista-abertos tamanho-lista-fechados) 1))</w:t>
-      </w:r>
-    </w:p>
-    <w:p>
-      <w:r>
-        <w:tab/>
-      </w:r>
-      <w:r>
-        <w:tab/>
-      </w:r>
-      <w:r>
-        <w:tab/>
-        <w:t>(profundidade (get-no-profundidade (get-no-estado solucao)))</w:t>
-      </w:r>
-    </w:p>
-    <w:p>
-      <w:r>
-        <w:tab/>
-      </w:r>
-      <w:r>
-        <w:tab/>
-      </w:r>
-      <w:r>
-        <w:tab/>
-        <w:t>(no-final (get-no-estado solucao))</w:t>
-      </w:r>
-    </w:p>
-    <w:p>
-      <w:r>
-        <w:tab/>
-      </w:r>
-      <w:r>
-        <w:tab/>
-      </w:r>
-      <w:r>
-        <w:tab/>
-        <w:t>(tempo (- (get-universal-time) tempo-inicial))</w:t>
-      </w:r>
-    </w:p>
-    <w:p>
-      <w:r>
-        <w:tab/>
-      </w:r>
-      <w:r>
-        <w:tab/>
-      </w:r>
-      <w:r>
-        <w:tab/>
-        <w:t>(caminho (caminho-solucao no-solucao))</w:t>
-      </w:r>
-    </w:p>
-    <w:p>
-      <w:r>
-        <w:tab/>
-      </w:r>
-      <w:r>
-        <w:tab/>
-      </w:r>
-      <w:r>
-        <w:tab/>
-        <w:t>(valor-heuristico (get-no-heuristica no-solucao))</w:t>
-      </w:r>
-    </w:p>
-    <w:p>
-      <w:pPr>
-        <w:rPr>
-          <w:lang w:val="en-US"/>
-        </w:rPr>
-      </w:pPr>
-      <w:r>
-        <w:tab/>
-      </w:r>
-      <w:r>
-        <w:tab/>
-      </w:r>
-      <w:r>
-        <w:rPr>
-          <w:lang w:val="en-US"/>
-        </w:rPr>
-        <w:t>)</w:t>
-      </w:r>
-    </w:p>
-    <w:p>
-      <w:pPr>
-        <w:rPr>
-          <w:lang w:val="en-US"/>
-        </w:rPr>
-      </w:pPr>
-      <w:r>
-        <w:rPr>
-          <w:lang w:val="en-US"/>
-        </w:rPr>
-        <w:tab/>
-      </w:r>
-      <w:r>
-        <w:rPr>
-          <w:lang w:val="en-US"/>
-        </w:rPr>
-        <w:tab/>
-      </w:r>
-      <w:r>
-        <w:rPr>
-          <w:lang w:val="en-US"/>
-        </w:rPr>
-        <w:tab/>
-      </w:r>
-      <w:r>
-        <w:rPr>
-          <w:lang w:val="en-US"/>
-        </w:rPr>
-        <w:tab/>
-      </w:r>
-      <w:r>
-        <w:rPr>
-          <w:lang w:val="en-US"/>
-        </w:rPr>
-        <w:tab/>
-      </w:r>
-      <w:r>
-        <w:rPr>
-          <w:lang w:val="en-US"/>
-        </w:rPr>
-        <w:tab/>
-      </w:r>
-    </w:p>
-    <w:p>
-      <w:pPr>
-        <w:rPr>
-          <w:lang w:val="en-US"/>
-        </w:rPr>
-      </w:pPr>
-      <w:r>
-        <w:rPr>
-          <w:lang w:val="en-US"/>
-        </w:rPr>
-        <w:tab/>
-      </w:r>
-      <w:r>
-        <w:rPr>
-          <w:lang w:val="en-US"/>
-        </w:rPr>
-        <w:tab/>
-        <w:t xml:space="preserve">(with-open-file (ficheiro (concatenate 'string diretoria "\\estatisticas.dat") </w:t>
-      </w:r>
-    </w:p>
-    <w:p>
-      <w:pPr>
-        <w:rPr>
-          <w:lang w:val="en-US"/>
-        </w:rPr>
-      </w:pPr>
-      <w:r>
-        <w:rPr>
-          <w:lang w:val="en-US"/>
-        </w:rPr>
-        <w:tab/>
-      </w:r>
-      <w:r>
-        <w:rPr>
-          <w:lang w:val="en-US"/>
-        </w:rPr>
-        <w:tab/>
-      </w:r>
-      <w:r>
-        <w:rPr>
-          <w:lang w:val="en-US"/>
-        </w:rPr>
-        <w:tab/>
-      </w:r>
-      <w:r>
-        <w:rPr>
-          <w:lang w:val="en-US"/>
-        </w:rPr>
-        <w:tab/>
-      </w:r>
-      <w:r>
-        <w:rPr>
-          <w:lang w:val="en-US"/>
-        </w:rPr>
-        <w:tab/>
-      </w:r>
-      <w:r>
-        <w:rPr>
-          <w:lang w:val="en-US"/>
-        </w:rPr>
-        <w:tab/>
-      </w:r>
-      <w:r>
-        <w:rPr>
-          <w:lang w:val="en-US"/>
-        </w:rPr>
-        <w:tab/>
-        <w:t>:direction :output</w:t>
-      </w:r>
-    </w:p>
-    <w:p>
-      <w:pPr>
-        <w:rPr>
-          <w:lang w:val="en-US"/>
-        </w:rPr>
-      </w:pPr>
-      <w:r>
-        <w:rPr>
-          <w:lang w:val="en-US"/>
-        </w:rPr>
-        <w:tab/>
-      </w:r>
-      <w:r>
-        <w:rPr>
-          <w:lang w:val="en-US"/>
-        </w:rPr>
-        <w:tab/>
-      </w:r>
-      <w:r>
-        <w:rPr>
-          <w:lang w:val="en-US"/>
-        </w:rPr>
-        <w:tab/>
-      </w:r>
-      <w:r>
-        <w:rPr>
-          <w:lang w:val="en-US"/>
-        </w:rPr>
-        <w:tab/>
-      </w:r>
-      <w:r>
-        <w:rPr>
-          <w:lang w:val="en-US"/>
-        </w:rPr>
-        <w:tab/>
-      </w:r>
-      <w:r>
-        <w:rPr>
-          <w:lang w:val="en-US"/>
-        </w:rPr>
-        <w:tab/>
-      </w:r>
-      <w:r>
-        <w:rPr>
-          <w:lang w:val="en-US"/>
-        </w:rPr>
-        <w:tab/>
-        <w:t xml:space="preserve">:if-exists :append </w:t>
-      </w:r>
-    </w:p>
-    <w:p>
-      <w:pPr>
-        <w:rPr>
-          <w:lang w:val="en-US"/>
-        </w:rPr>
-      </w:pPr>
-      <w:r>
-        <w:rPr>
-          <w:lang w:val="en-US"/>
-        </w:rPr>
-        <w:tab/>
-      </w:r>
-      <w:r>
-        <w:rPr>
-          <w:lang w:val="en-US"/>
-        </w:rPr>
-        <w:tab/>
-      </w:r>
-      <w:r>
-        <w:rPr>
-          <w:lang w:val="en-US"/>
-        </w:rPr>
-        <w:tab/>
-      </w:r>
-      <w:r>
-        <w:rPr>
-          <w:lang w:val="en-US"/>
-        </w:rPr>
-        <w:tab/>
-      </w:r>
-      <w:r>
-        <w:rPr>
-          <w:lang w:val="en-US"/>
-        </w:rPr>
-        <w:tab/>
-      </w:r>
-      <w:r>
-        <w:rPr>
-          <w:lang w:val="en-US"/>
-        </w:rPr>
-        <w:tab/>
-      </w:r>
-      <w:r>
-        <w:rPr>
-          <w:lang w:val="en-US"/>
-        </w:rPr>
-        <w:tab/>
-        <w:t>:if-does-not-exist :create)</w:t>
-      </w:r>
-    </w:p>
-    <w:p>
-      <w:pPr>
-        <w:rPr>
-          <w:lang w:val="en-US"/>
-        </w:rPr>
-      </w:pPr>
-    </w:p>
-    <w:p>
-      <w:pPr>
-        <w:rPr>
-          <w:lang w:val="en-US"/>
-        </w:rPr>
-      </w:pPr>
-      <w:r>
-        <w:rPr>
-          <w:lang w:val="en-US"/>
-        </w:rPr>
-        <w:tab/>
-      </w:r>
-      <w:r>
-        <w:rPr>
-          <w:lang w:val="en-US"/>
-        </w:rPr>
-        <w:tab/>
-      </w:r>
-      <w:r>
-        <w:rPr>
-          <w:lang w:val="en-US"/>
-        </w:rPr>
-        <w:tab/>
-      </w:r>
-      <w:r>
-        <w:rPr>
-          <w:lang w:val="en-US"/>
-        </w:rPr>
-        <w:tab/>
-      </w:r>
-      <w:r>
-        <w:rPr>
-          <w:lang w:val="en-US"/>
-        </w:rPr>
-        <w:tab/>
-      </w:r>
-      <w:r>
-        <w:rPr>
-          <w:lang w:val="en-US"/>
-        </w:rPr>
-        <w:tab/>
-      </w:r>
-      <w:r>
-        <w:rPr>
-          <w:lang w:val="en-US"/>
-        </w:rPr>
-        <w:tab/>
-      </w:r>
-    </w:p>
-    <w:p>
-      <w:r>
-        <w:rPr>
-          <w:lang w:val="en-US"/>
-        </w:rPr>
-        <w:tab/>
-      </w:r>
-      <w:r>
-        <w:rPr>
-          <w:lang w:val="en-US"/>
-        </w:rPr>
-        <w:tab/>
-      </w:r>
-      <w:r>
-        <w:rPr>
-          <w:lang w:val="en-US"/>
-        </w:rPr>
-        <w:tab/>
-      </w:r>
-      <w:r>
-        <w:t>;; Esta parte será escrita no ficheiro do tipo .DAT</w:t>
-      </w:r>
-    </w:p>
-    <w:p>
-      <w:r>
-        <w:tab/>
-      </w:r>
-      <w:r>
-        <w:tab/>
-      </w:r>
-      <w:r>
-        <w:tab/>
-        <w:t>(format ficheiro "Gerado em ~s~%" (current-date-string))</w:t>
-      </w:r>
-    </w:p>
-    <w:p>
-      <w:r>
-        <w:tab/>
-      </w:r>
-      <w:r>
-        <w:tab/>
-      </w:r>
-      <w:r>
-        <w:tab/>
-        <w:t>(format ficheiro "~%Estado inicial: ~s ~%" no-inicial)</w:t>
-      </w:r>
-    </w:p>
-    <w:p>
-      <w:r>
-        <w:tab/>
-      </w:r>
-      <w:r>
-        <w:tab/>
-      </w:r>
-      <w:r>
-        <w:tab/>
-        <w:t>(format ficheiro "~%Estado final: ~s ~%" estado-solucao)</w:t>
-      </w:r>
-    </w:p>
-    <w:p>
-      <w:r>
-        <w:tab/>
-      </w:r>
-      <w:r>
-        <w:tab/>
-      </w:r>
-      <w:r>
-        <w:tab/>
-        <w:t>(format ficheiro "~%Profundidade maxima: ~s ~%" profundidade-maxima)</w:t>
-      </w:r>
-    </w:p>
-    <w:p>
-      <w:r>
-        <w:tab/>
-      </w:r>
-      <w:r>
-        <w:tab/>
-      </w:r>
-      <w:r>
-        <w:tab/>
-        <w:t>(format ficheiro "~%Algoritmo: ~s ~%" algoritmo)</w:t>
-      </w:r>
-    </w:p>
-    <w:p>
-      <w:r>
-        <w:tab/>
-      </w:r>
-      <w:r>
-        <w:tab/>
-      </w:r>
-      <w:r>
-        <w:tab/>
-        <w:t>(format ficheiro " ~s ~%" heuristica)</w:t>
-      </w:r>
-    </w:p>
-    <w:p>
-      <w:r>
-        <w:tab/>
-      </w:r>
-      <w:r>
-        <w:tab/>
-      </w:r>
-      <w:r>
-        <w:tab/>
-        <w:t>(format ficheiro "~%Profundidade: ~s ~%" profundidade)</w:t>
-      </w:r>
-    </w:p>
-    <w:p>
-      <w:r>
-        <w:tab/>
-      </w:r>
-      <w:r>
-        <w:tab/>
-      </w:r>
-      <w:r>
-        <w:tab/>
-        <w:t>(format ficheiro "~%Nos Gerados: ~s ~%" nos-gerados)</w:t>
-      </w:r>
-    </w:p>
-    <w:p>
-      <w:r>
-        <w:tab/>
-      </w:r>
-      <w:r>
-        <w:tab/>
-      </w:r>
-      <w:r>
-        <w:tab/>
-        <w:t>(format ficheiro "~%Nos expandidos: ~s ~%" tamanho-lista-fechados)</w:t>
-      </w:r>
-    </w:p>
-    <w:p>
-      <w:r>
-        <w:tab/>
-      </w:r>
-      <w:r>
-        <w:tab/>
-      </w:r>
-      <w:r>
-        <w:tab/>
-        <w:t>(format ficheiro "~%Penetrancia: ~s ~%"(penetrancia no-final nos-gerados));</w:t>
-      </w:r>
-    </w:p>
-    <w:p>
-      <w:r>
-        <w:tab/>
-      </w:r>
-      <w:r>
-        <w:tab/>
-      </w:r>
-      <w:r>
-        <w:tab/>
-        <w:t>(format ficheiro "~%Fator de Ramificacao: ~s ~%" (fator-ramificacao profundidade tamanho-lista-fechados))</w:t>
-      </w:r>
-      <w:r>
-        <w:tab/>
-      </w:r>
-    </w:p>
-    <w:p>
-      <w:r>
-        <w:tab/>
-      </w:r>
-      <w:r>
-        <w:tab/>
-      </w:r>
-      <w:r>
-        <w:tab/>
-        <w:t>(format ficheiro "~%Valor Heuristico: ~s ~%" valor-heuristico)</w:t>
-      </w:r>
-    </w:p>
-    <w:p>
-      <w:r>
-        <w:tab/>
-      </w:r>
-      <w:r>
-        <w:tab/>
-      </w:r>
-      <w:r>
-        <w:tab/>
-        <w:t>(format ficheiro "~%Caminho ate a solucao: ~s ~%" caminho)</w:t>
-      </w:r>
-      <w:r>
-        <w:tab/>
-      </w:r>
-    </w:p>
-    <w:p>
-      <w:r>
-        <w:tab/>
-      </w:r>
-      <w:r>
-        <w:tab/>
-      </w:r>
-      <w:r>
-        <w:tab/>
-        <w:t>(format ficheiro "~%Caixas Fechadas: ~s ~%" (caixas-fechadas (get-no-estado no-final)))</w:t>
-      </w:r>
-    </w:p>
-    <w:p>
-      <w:r>
-        <w:tab/>
-      </w:r>
-      <w:r>
-        <w:tab/>
-      </w:r>
-      <w:r>
-        <w:tab/>
-        <w:t>(format ficheiro "~%Tempo decorrido: ~s segundos ~%" tempo)</w:t>
-      </w:r>
-    </w:p>
-    <w:p>
-      <w:r>
-        <w:tab/>
-      </w:r>
-      <w:r>
-        <w:tab/>
-      </w:r>
-      <w:r>
-        <w:tab/>
-        <w:t>(format ficheiro "___________________________________________________~%")</w:t>
-      </w:r>
-    </w:p>
-    <w:p>
-      <w:r>
-        <w:tab/>
-      </w:r>
-      <w:r>
-        <w:tab/>
-        <w:t>)</w:t>
-      </w:r>
-    </w:p>
-    <w:p/>
-    <w:p>
-      <w:r>
-        <w:tab/>
-      </w:r>
-      <w:r>
-        <w:tab/>
-        <w:t>;;Esta parte será mostrada na consola</w:t>
-      </w:r>
-    </w:p>
-    <w:p>
-      <w:pPr>
-        <w:rPr>
-          <w:lang w:val="en-US"/>
-        </w:rPr>
-      </w:pPr>
-      <w:r>
-        <w:tab/>
-      </w:r>
-      <w:r>
-        <w:tab/>
-      </w:r>
-      <w:r>
-        <w:rPr>
-          <w:lang w:val="en-US"/>
-        </w:rPr>
-        <w:t>(format t "Gerado em ~s~%" (current-date-string))</w:t>
-      </w:r>
-    </w:p>
-    <w:p>
-      <w:r>
-        <w:rPr>
-          <w:lang w:val="en-US"/>
-        </w:rPr>
-        <w:tab/>
-      </w:r>
-      <w:r>
-        <w:rPr>
-          <w:lang w:val="en-US"/>
-        </w:rPr>
-        <w:tab/>
-      </w:r>
-      <w:r>
-        <w:t>(format t "~%Estado inicial: ~s ~%" no-inicial)</w:t>
-      </w:r>
-    </w:p>
-    <w:p>
-      <w:r>
-        <w:tab/>
-      </w:r>
-      <w:r>
-        <w:tab/>
-        <w:t>(format t "~%Estado final: ~s ~%" estado-solucao)</w:t>
-      </w:r>
-    </w:p>
-    <w:p>
-      <w:r>
-        <w:tab/>
-      </w:r>
-      <w:r>
-        <w:tab/>
-        <w:t>(format t "~%Profundidade maxima: ~s ~%" profundidade-maxima)</w:t>
-      </w:r>
-    </w:p>
-    <w:p>
-      <w:r>
-        <w:tab/>
-      </w:r>
-      <w:r>
-        <w:tab/>
-        <w:t>(format t "~%Algoritmo: ~s ~%" algoritmo)</w:t>
-      </w:r>
-    </w:p>
-    <w:p>
-      <w:r>
-        <w:tab/>
-      </w:r>
-      <w:r>
-        <w:tab/>
-        <w:t>(format t "~%Heuristica: ~s ~%" heuristica)</w:t>
-      </w:r>
-    </w:p>
-    <w:p>
-      <w:r>
-        <w:tab/>
-      </w:r>
-      <w:r>
-        <w:tab/>
-        <w:t>(format t "~%Profundidade: ~s ~%" profundidade)</w:t>
-      </w:r>
-    </w:p>
-    <w:p>
-      <w:r>
-        <w:tab/>
-      </w:r>
-      <w:r>
-        <w:tab/>
-        <w:t>(format t "~%Nos Gerados: ~s ~%" nos-gerados)</w:t>
-      </w:r>
-    </w:p>
-    <w:p>
-      <w:r>
-        <w:tab/>
-      </w:r>
-      <w:r>
-        <w:tab/>
-        <w:t>(format t "~%Nos expandidos: ~s ~%" tamanho-lista-fechados)</w:t>
-      </w:r>
-    </w:p>
-    <w:p>
-      <w:r>
-        <w:tab/>
-      </w:r>
-      <w:r>
-        <w:tab/>
-        <w:t>(format t "~%Penetrancia: ~s ~%" (penetrancia no-final nos-gerados))</w:t>
-      </w:r>
-    </w:p>
-    <w:p>
-      <w:r>
-        <w:tab/>
-      </w:r>
-      <w:r>
-        <w:tab/>
-        <w:t>(format t "~%Fator de Ramificacao: ~s ~%" (fator-ramificacao profundidade tamanho-lista-fechados))</w:t>
-      </w:r>
-    </w:p>
-    <w:p>
-      <w:r>
-        <w:tab/>
-      </w:r>
-      <w:r>
-        <w:tab/>
-        <w:t>(format t "~%Valor Heuristico: ~s ~%" valor-heuristico)</w:t>
-      </w:r>
-    </w:p>
-    <w:p>
-      <w:r>
-        <w:tab/>
-      </w:r>
-      <w:r>
-        <w:tab/>
-        <w:t>(format t "~%Caminho ate a solucao: ~s ~%" caminho)</w:t>
-      </w:r>
-      <w:r>
-        <w:tab/>
-      </w:r>
-    </w:p>
-    <w:p>
-      <w:r>
-        <w:tab/>
-      </w:r>
-      <w:r>
-        <w:tab/>
-        <w:t>(format t "~%Caixas Fechadas: ~s ~%" (caixas-fechadas (get-no-estado no-final)))</w:t>
-      </w:r>
-    </w:p>
-    <w:p>
-      <w:r>
-        <w:tab/>
-      </w:r>
-      <w:r>
-        <w:tab/>
-        <w:t>(format t "~%Tempo decorrido: ~s segundos ~%" tempo)</w:t>
-      </w:r>
-    </w:p>
-    <w:p>
-      <w:r>
-        <w:tab/>
-      </w:r>
-      <w:r>
-        <w:tab/>
-        <w:t>(format t "___________________________________________________~%")</w:t>
-      </w:r>
-      <w:r>
-        <w:tab/>
-      </w:r>
-    </w:p>
-    <w:p>
-      <w:r>
-        <w:tab/>
-        <w:t>)</w:t>
-      </w:r>
-    </w:p>
-    <w:p>
-      <w:r>
+        <w:lastRenderedPageBreak/>
         <w:t>)</w:t>
       </w:r>
     </w:p>
@@ -23087,168 +22268,71 @@
       </w:r>
     </w:p>
     <w:p>
-      <w:pPr>
-        <w:rPr>
-          <w:lang w:val="en-US"/>
-        </w:rPr>
-      </w:pPr>
-      <w:r>
-        <w:tab/>
-      </w:r>
-      <w:r>
-        <w:rPr>
-          <w:lang w:val="en-US"/>
-        </w:rPr>
+      <w:r>
+        <w:tab/>
         <w:t>(read)</w:t>
       </w:r>
     </w:p>
     <w:p>
-      <w:pPr>
-        <w:rPr>
-          <w:lang w:val="en-US"/>
-        </w:rPr>
-      </w:pPr>
-      <w:r>
-        <w:rPr>
-          <w:lang w:val="en-US"/>
-        </w:rPr>
+      <w:r>
         <w:t>)</w:t>
       </w:r>
     </w:p>
     <w:p>
-      <w:pPr>
-        <w:rPr>
-          <w:lang w:val="en-US"/>
-        </w:rPr>
-      </w:pPr>
-      <w:r>
-        <w:rPr>
-          <w:lang w:val="en-US"/>
-        </w:rPr>
+      <w:r>
         <w:t>;</w:t>
       </w:r>
     </w:p>
-    <w:p>
-      <w:pPr>
-        <w:rPr>
-          <w:lang w:val="en-US"/>
-        </w:rPr>
-      </w:pPr>
-    </w:p>
-    <w:p>
-      <w:pPr>
-        <w:rPr>
-          <w:lang w:val="en-US"/>
-        </w:rPr>
-      </w:pPr>
-      <w:r>
-        <w:rPr>
-          <w:lang w:val="en-US"/>
-        </w:rPr>
+    <w:p/>
+    <w:p>
+      <w:r>
         <w:t>;; current-date-string [Data actual]</w:t>
       </w:r>
     </w:p>
     <w:p>
-      <w:pPr>
-        <w:rPr>
-          <w:lang w:val="en-US"/>
-        </w:rPr>
-      </w:pPr>
-      <w:r>
-        <w:rPr>
-          <w:lang w:val="en-US"/>
-        </w:rPr>
+      <w:r>
         <w:t>(defun current-date-string () "Retorna a data no formato de string"</w:t>
       </w:r>
     </w:p>
     <w:p>
-      <w:pPr>
-        <w:rPr>
-          <w:lang w:val="en-US"/>
-        </w:rPr>
-      </w:pPr>
-      <w:r>
-        <w:rPr>
-          <w:lang w:val="en-US"/>
-        </w:rPr>
+      <w:r>
         <w:tab/>
         <w:t>(multiple-value-bind (sec min hr day mon yr dow dst-p tz)</w:t>
       </w:r>
     </w:p>
     <w:p>
-      <w:pPr>
-        <w:rPr>
-          <w:lang w:val="en-US"/>
-        </w:rPr>
-      </w:pPr>
-      <w:r>
-        <w:rPr>
-          <w:lang w:val="en-US"/>
-        </w:rPr>
-        <w:tab/>
-      </w:r>
-      <w:r>
-        <w:rPr>
-          <w:lang w:val="en-US"/>
-        </w:rPr>
+      <w:r>
+        <w:tab/>
+      </w:r>
+      <w:r>
         <w:tab/>
         <w:t>(get-decoded-time)</w:t>
       </w:r>
     </w:p>
     <w:p>
-      <w:pPr>
-        <w:rPr>
-          <w:lang w:val="en-US"/>
-        </w:rPr>
-      </w:pPr>
-      <w:r>
-        <w:rPr>
-          <w:lang w:val="en-US"/>
-        </w:rPr>
-        <w:tab/>
-      </w:r>
-      <w:r>
-        <w:rPr>
-          <w:lang w:val="en-US"/>
-        </w:rPr>
+      <w:r>
+        <w:tab/>
+      </w:r>
+      <w:r>
         <w:tab/>
         <w:t>(declare (ignore dow dst-p tz))</w:t>
       </w:r>
       <w:r>
-        <w:rPr>
-          <w:lang w:val="en-US"/>
-        </w:rPr>
-        <w:tab/>
-      </w:r>
-    </w:p>
-    <w:p>
-      <w:pPr>
-        <w:rPr>
-          <w:lang w:val="en-US"/>
-        </w:rPr>
-      </w:pPr>
-      <w:r>
-        <w:rPr>
-          <w:lang w:val="en-US"/>
-        </w:rPr>
-        <w:tab/>
-      </w:r>
-      <w:r>
-        <w:rPr>
-          <w:lang w:val="en-US"/>
-        </w:rPr>
+        <w:tab/>
+      </w:r>
+    </w:p>
+    <w:p>
+      <w:r>
+        <w:tab/>
+      </w:r>
+      <w:r>
         <w:tab/>
         <w:t>(format nil "~A-~A-~A : ~A:~A:~A" yr mon day hr min sec)</w:t>
       </w:r>
     </w:p>
     <w:p>
       <w:r>
-        <w:rPr>
-          <w:lang w:val="en-US"/>
-        </w:rPr>
-        <w:tab/>
-      </w:r>
-      <w:r>
+        <w:tab/>
         <w:t>)</w:t>
       </w:r>
     </w:p>
@@ -23256,6 +22340,8 @@
       <w:r>
         <w:t>)</w:t>
       </w:r>
+      <w:bookmarkStart w:id="34" w:name="_GoBack"/>
+      <w:bookmarkEnd w:id="34"/>
     </w:p>
     <w:sectPr>
       <w:headerReference w:type="default" r:id="rId19"/>
@@ -23468,7 +22554,7 @@
         <w:noProof/>
         <w:color w:val="5B9BD5" w:themeColor="accent1"/>
       </w:rPr>
-      <w:t>14</w:t>
+      <w:t>35</w:t>
     </w:r>
     <w:r>
       <w:rPr>
@@ -26338,7 +25424,7 @@
 </file>
 
 <file path=customXml/itemProps1.xml><?xml version="1.0" encoding="utf-8"?>
-<ds:datastoreItem xmlns:ds="http://schemas.openxmlformats.org/officeDocument/2006/customXml" ds:itemID="{D41E08CD-34CD-406F-826C-08DE6AEDD9E7}">
+<ds:datastoreItem xmlns:ds="http://schemas.openxmlformats.org/officeDocument/2006/customXml" ds:itemID="{D3BE3761-3E87-4CAB-B4EF-EAAAB91C9A60}">
   <ds:schemaRefs>
     <ds:schemaRef ds:uri="http://schemas.openxmlformats.org/officeDocument/2006/bibliography"/>
   </ds:schemaRefs>

</xml_diff>